<commit_message>
traviller sur les grille
</commit_message>
<xml_diff>
--- a/Doc/Documentation de projet.docx
+++ b/Doc/Documentation de projet.docx
@@ -36,7 +36,7 @@
                     </pic:cNvPicPr>
                   </pic:nvPicPr>
                   <pic:blipFill>
-                    <a:blip r:embed="rId7">
+                    <a:blip r:embed="rId8">
                       <a:extLst>
                         <a:ext uri="{28A0092B-C50C-407E-A947-70E740481C1C}">
                           <a14:useLocalDpi xmlns:a14="http://schemas.microsoft.com/office/drawing/2010/main" val="0"/>
@@ -179,7 +179,7 @@
                     </pic:cNvPicPr>
                   </pic:nvPicPr>
                   <pic:blipFill>
-                    <a:blip r:embed="rId8">
+                    <a:blip r:embed="rId9">
                       <a:extLst>
                         <a:ext uri="{28A0092B-C50C-407E-A947-70E740481C1C}">
                           <a14:useLocalDpi xmlns:a14="http://schemas.microsoft.com/office/drawing/2010/main" val="0"/>
@@ -307,16 +307,28 @@
                           <w:p>
                             <w:pPr>
                               <w:pStyle w:val="Help"/>
+                              <w:rPr>
+                                <w:color w:val="000000" w:themeColor="text1"/>
+                              </w:rPr>
                             </w:pPr>
                             <w:r>
+                              <w:rPr>
+                                <w:color w:val="000000" w:themeColor="text1"/>
+                              </w:rPr>
                               <w:t>alhelo marwan</w:t>
                             </w:r>
                           </w:p>
                           <w:p>
                             <w:pPr>
                               <w:pStyle w:val="Help"/>
+                              <w:rPr>
+                                <w:color w:val="000000" w:themeColor="text1"/>
+                              </w:rPr>
                             </w:pPr>
                             <w:r>
+                              <w:rPr>
+                                <w:color w:val="000000" w:themeColor="text1"/>
+                              </w:rPr>
                               <w:t>Marwan.alhlo@cpnv.ch</w:t>
                             </w:r>
                           </w:p>
@@ -349,16 +361,28 @@
                     <w:p>
                       <w:pPr>
                         <w:pStyle w:val="Help"/>
+                        <w:rPr>
+                          <w:color w:val="000000" w:themeColor="text1"/>
+                        </w:rPr>
                       </w:pPr>
                       <w:r>
+                        <w:rPr>
+                          <w:color w:val="000000" w:themeColor="text1"/>
+                        </w:rPr>
                         <w:t>alhelo marwan</w:t>
                       </w:r>
                     </w:p>
                     <w:p>
                       <w:pPr>
                         <w:pStyle w:val="Help"/>
+                        <w:rPr>
+                          <w:color w:val="000000" w:themeColor="text1"/>
+                        </w:rPr>
                       </w:pPr>
                       <w:r>
+                        <w:rPr>
+                          <w:color w:val="000000" w:themeColor="text1"/>
+                        </w:rPr>
                         <w:t>Marwan.alhlo@cpnv.ch</w:t>
                       </w:r>
                     </w:p>
@@ -473,7 +497,7 @@
                     </pic:cNvPicPr>
                   </pic:nvPicPr>
                   <pic:blipFill>
-                    <a:blip r:embed="rId9">
+                    <a:blip r:embed="rId10">
                       <a:extLst>
                         <a:ext uri="{28A0092B-C50C-407E-A947-70E740481C1C}">
                           <a14:useLocalDpi xmlns:a14="http://schemas.microsoft.com/office/drawing/2010/main" val="0"/>
@@ -525,13 +549,13 @@
               <wp:anchor distT="0" distB="0" distL="114300" distR="114300" simplePos="0" relativeHeight="251658240" behindDoc="0" locked="0" layoutInCell="1" allowOverlap="1" wp14:anchorId="5ECC49F9" wp14:editId="096ED548">
                 <wp:simplePos x="0" y="0"/>
                 <wp:positionH relativeFrom="column">
-                  <wp:posOffset>2082800</wp:posOffset>
+                  <wp:posOffset>2081606</wp:posOffset>
                 </wp:positionH>
                 <wp:positionV relativeFrom="paragraph">
-                  <wp:posOffset>33655</wp:posOffset>
+                  <wp:posOffset>32679</wp:posOffset>
                 </wp:positionV>
-                <wp:extent cx="1514475" cy="680085"/>
-                <wp:effectExtent l="0" t="0" r="0" b="5715"/>
+                <wp:extent cx="1671851" cy="825689"/>
+                <wp:effectExtent l="0" t="0" r="0" b="0"/>
                 <wp:wrapNone/>
                 <wp:docPr id="2" name="Zone de texte 1"/>
                 <wp:cNvGraphicFramePr>
@@ -546,7 +570,7 @@
                       <wps:spPr bwMode="auto">
                         <a:xfrm>
                           <a:off x="0" y="0"/>
-                          <a:ext cx="1514475" cy="680085"/>
+                          <a:ext cx="1671851" cy="825689"/>
                         </a:xfrm>
                         <a:prstGeom prst="rect">
                           <a:avLst/>
@@ -581,8 +605,14 @@
                             <w:pPr>
                               <w:pStyle w:val="Help"/>
                               <w:jc w:val="center"/>
+                              <w:rPr>
+                                <w:color w:val="000000" w:themeColor="text1"/>
+                              </w:rPr>
                             </w:pPr>
                             <w:r>
+                              <w:rPr>
+                                <w:color w:val="000000" w:themeColor="text1"/>
+                              </w:rPr>
                               <w:t>Classe</w:t>
                             </w:r>
                           </w:p>
@@ -590,21 +620,51 @@
                             <w:pPr>
                               <w:pStyle w:val="Help"/>
                               <w:jc w:val="center"/>
+                              <w:rPr>
+                                <w:i w:val="0"/>
+                                <w:iCs w:val="0"/>
+                                <w:color w:val="000000" w:themeColor="text1"/>
+                                <w:szCs w:val="20"/>
+                              </w:rPr>
                             </w:pPr>
+                            <w:r>
+                              <w:rPr>
+                                <w:i w:val="0"/>
+                                <w:iCs w:val="0"/>
+                                <w:color w:val="000000" w:themeColor="text1"/>
+                                <w:szCs w:val="20"/>
+                              </w:rPr>
+                              <w:t>SI-C1a</w:t>
+                            </w:r>
                           </w:p>
                           <w:p>
                             <w:pPr>
                               <w:pStyle w:val="Help"/>
                               <w:jc w:val="center"/>
+                              <w:rPr>
+                                <w:color w:val="000000" w:themeColor="text1"/>
+                              </w:rPr>
                             </w:pPr>
                             <w:r>
-                              <w:t xml:space="preserve">Date </w:t>
+                              <w:rPr>
+                                <w:color w:val="000000" w:themeColor="text1"/>
+                              </w:rPr>
+                              <w:t>Date de création</w:t>
                             </w:r>
+                          </w:p>
+                          <w:p>
+                            <w:pPr>
+                              <w:pStyle w:val="Help"/>
+                              <w:jc w:val="center"/>
+                              <w:rPr>
+                                <w:color w:val="000000" w:themeColor="text1"/>
+                              </w:rPr>
+                            </w:pPr>
                             <w:r>
-                              <w:t xml:space="preserve">de </w:t>
-                            </w:r>
-                            <w:r>
-                              <w:t>création</w:t>
+                              <w:rPr>
+                                <w:color w:val="000000" w:themeColor="text1"/>
+                              </w:rPr>
+                              <w:t>21.03.19</w:t>
                             </w:r>
                           </w:p>
                         </w:txbxContent>
@@ -626,15 +686,21 @@
           </mc:Choice>
           <mc:Fallback>
             <w:pict>
-              <v:shape w14:anchorId="5ECC49F9" id="Zone de texte 1" o:spid="_x0000_s1027" type="#_x0000_t202" style="position:absolute;margin-left:164pt;margin-top:2.65pt;width:119.25pt;height:53.55pt;z-index:251658240;visibility:visible;mso-wrap-style:square;mso-width-percent:0;mso-height-percent:0;mso-wrap-distance-left:9pt;mso-wrap-distance-top:0;mso-wrap-distance-right:9pt;mso-wrap-distance-bottom:0;mso-position-horizontal:absolute;mso-position-horizontal-relative:text;mso-position-vertical:absolute;mso-position-vertical-relative:text;mso-width-percent:0;mso-height-percent:0;mso-width-relative:page;mso-height-relative:page;v-text-anchor:top" o:gfxdata="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" filled="f" stroked="f">
+              <v:shape w14:anchorId="5ECC49F9" id="Zone de texte 1" o:spid="_x0000_s1027" type="#_x0000_t202" style="position:absolute;margin-left:163.9pt;margin-top:2.55pt;width:131.65pt;height:65pt;z-index:251658240;visibility:visible;mso-wrap-style:square;mso-width-percent:0;mso-height-percent:0;mso-wrap-distance-left:9pt;mso-wrap-distance-top:0;mso-wrap-distance-right:9pt;mso-wrap-distance-bottom:0;mso-position-horizontal:absolute;mso-position-horizontal-relative:text;mso-position-vertical:absolute;mso-position-vertical-relative:text;mso-width-percent:0;mso-height-percent:0;mso-width-relative:page;mso-height-relative:page;v-text-anchor:top" o:gfxdata="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" filled="f" stroked="f">
                 <v:textbox>
                   <w:txbxContent>
                     <w:p>
                       <w:pPr>
                         <w:pStyle w:val="Help"/>
                         <w:jc w:val="center"/>
+                        <w:rPr>
+                          <w:color w:val="000000" w:themeColor="text1"/>
+                        </w:rPr>
                       </w:pPr>
                       <w:r>
+                        <w:rPr>
+                          <w:color w:val="000000" w:themeColor="text1"/>
+                        </w:rPr>
                         <w:t>Classe</w:t>
                       </w:r>
                     </w:p>
@@ -642,21 +708,51 @@
                       <w:pPr>
                         <w:pStyle w:val="Help"/>
                         <w:jc w:val="center"/>
+                        <w:rPr>
+                          <w:i w:val="0"/>
+                          <w:iCs w:val="0"/>
+                          <w:color w:val="000000" w:themeColor="text1"/>
+                          <w:szCs w:val="20"/>
+                        </w:rPr>
                       </w:pPr>
+                      <w:r>
+                        <w:rPr>
+                          <w:i w:val="0"/>
+                          <w:iCs w:val="0"/>
+                          <w:color w:val="000000" w:themeColor="text1"/>
+                          <w:szCs w:val="20"/>
+                        </w:rPr>
+                        <w:t>SI-C1a</w:t>
+                      </w:r>
                     </w:p>
                     <w:p>
                       <w:pPr>
                         <w:pStyle w:val="Help"/>
                         <w:jc w:val="center"/>
+                        <w:rPr>
+                          <w:color w:val="000000" w:themeColor="text1"/>
+                        </w:rPr>
                       </w:pPr>
                       <w:r>
-                        <w:t xml:space="preserve">Date </w:t>
+                        <w:rPr>
+                          <w:color w:val="000000" w:themeColor="text1"/>
+                        </w:rPr>
+                        <w:t>Date de création</w:t>
                       </w:r>
+                    </w:p>
+                    <w:p>
+                      <w:pPr>
+                        <w:pStyle w:val="Help"/>
+                        <w:jc w:val="center"/>
+                        <w:rPr>
+                          <w:color w:val="000000" w:themeColor="text1"/>
+                        </w:rPr>
+                      </w:pPr>
                       <w:r>
-                        <w:t xml:space="preserve">de </w:t>
-                      </w:r>
-                      <w:r>
-                        <w:t>création</w:t>
+                        <w:rPr>
+                          <w:color w:val="000000" w:themeColor="text1"/>
+                        </w:rPr>
+                        <w:t>21.03.19</w:t>
                       </w:r>
                     </w:p>
                   </w:txbxContent>
@@ -3270,66 +3366,52 @@
     </w:p>
     <w:p>
       <w:r>
-        <w:t xml:space="preserve">Dans le _moodle MA-20 C’est un projet pour réaliser un jeu genre stratégie bataille navale et déplacer les bateaux surs différent  position </w:t>
-      </w:r>
-      <w:bookmarkStart w:id="2" w:name="_GoBack"/>
-      <w:bookmarkEnd w:id="2"/>
-    </w:p>
-    <w:p>
-      <w:pPr>
-        <w:pStyle w:val="Help"/>
-      </w:pPr>
-      <w:r>
-        <w:t xml:space="preserve">Ce </w:t>
-      </w:r>
-      <w:r>
-        <w:t>chapitre</w:t>
+        <w:t>Dans le _</w:t>
+      </w:r>
+      <w:r>
+        <w:t>Moodle</w:t>
+      </w:r>
+      <w:r>
+        <w:t xml:space="preserve"> MA-20 C’est un projet pour réaliser un jeu genre stratégie bataille navale et dépl</w:t>
+      </w:r>
+      <w:r>
+        <w:t>acer les b</w:t>
+      </w:r>
+      <w:r>
+        <w:t>ateaux sur</w:t>
+      </w:r>
+      <w:r>
+        <w:t xml:space="preserve"> différent</w:t>
+      </w:r>
+      <w:r>
+        <w:t>es</w:t>
+      </w:r>
+      <w:r>
+        <w:t xml:space="preserve"> position</w:t>
+      </w:r>
+      <w:r>
+        <w:t>s</w:t>
       </w:r>
       <w:r>
         <w:t xml:space="preserve"> </w:t>
       </w:r>
       <w:r>
-        <w:t>décri</w:t>
-      </w:r>
-      <w:r>
-        <w:t>t</w:t>
-      </w:r>
-      <w:r>
-        <w:t xml:space="preserve"> brièvement le projet,</w:t>
-      </w:r>
-      <w:r>
-        <w:t xml:space="preserve"> le cadre dans lequel il est réalisé,</w:t>
-      </w:r>
-      <w:r>
-        <w:t xml:space="preserve"> les raisons de ce choix et ce qu'il peut apporter à l'élève ou à l'école. </w:t>
-      </w:r>
-      <w:r>
-        <w:t>Il n'est pas nécessaire de rentrer dans les détails (ceux-ci seront abordés plus loin) mais cela doit être aussi clair et complet que possible</w:t>
-      </w:r>
-      <w:r>
-        <w:t xml:space="preserve">. </w:t>
-      </w:r>
-      <w:r>
-        <w:t>Ce chapitre contient également l'inventaire et la description des travaux qui auraient déjà été effectué</w:t>
-      </w:r>
-      <w:r>
-        <w:t>s</w:t>
-      </w:r>
-      <w:r>
-        <w:t xml:space="preserve"> pour ce projet.</w:t>
-      </w:r>
-    </w:p>
-    <w:p>
-      <w:pPr>
-        <w:pStyle w:val="Help"/>
-      </w:pPr>
-      <w:r>
-        <w:t xml:space="preserve">Ces éléments peuvent être repris </w:t>
-      </w:r>
-      <w:r>
-        <w:t>de la fiche signalétique</w:t>
-      </w:r>
-    </w:p>
+        <w:t xml:space="preserve">et aussi le but de ce choix travailler sur </w:t>
+      </w:r>
+      <w:r>
+        <w:rPr>
+          <w:b/>
+        </w:rPr>
+        <w:t>GitHub</w:t>
+      </w:r>
+      <w:r>
+        <w:t xml:space="preserve"> le choix de ce jeu était par le prof </w:t>
+      </w:r>
+      <w:r>
+        <w:t>deuxième but c’est appliquer les théories qu’on a vu au cours 431.</w:t>
+      </w:r>
+    </w:p>
+    <w:p/>
     <w:p>
       <w:pPr>
         <w:pStyle w:val="Titre2"/>
@@ -3338,7 +3420,7 @@
           <w:iCs/>
         </w:rPr>
       </w:pPr>
-      <w:bookmarkStart w:id="3" w:name="_Toc2333849"/>
+      <w:bookmarkStart w:id="2" w:name="_Toc2333849"/>
       <w:r>
         <w:rPr>
           <w:i w:val="0"/>
@@ -3346,14 +3428,193 @@
         </w:rPr>
         <w:t>Organisation</w:t>
       </w:r>
+      <w:bookmarkEnd w:id="2"/>
+    </w:p>
+    <w:p>
+      <w:r>
+        <w:t>Un projet individuel réaliser par</w:t>
+      </w:r>
+    </w:p>
+    <w:p>
+      <w:r>
+        <w:t>Marwan Alhelo</w:t>
+      </w:r>
+    </w:p>
+    <w:p>
+      <w:r>
+        <w:t>Le chef du projet M.Carrel Xavier</w:t>
+      </w:r>
+    </w:p>
+    <w:p/>
+    <w:p>
+      <w:pPr>
+        <w:pStyle w:val="Titre2"/>
+        <w:rPr>
+          <w:i w:val="0"/>
+          <w:iCs/>
+        </w:rPr>
+      </w:pPr>
+      <w:bookmarkStart w:id="3" w:name="_Toc2333850"/>
+      <w:r>
+        <w:rPr>
+          <w:i w:val="0"/>
+          <w:iCs/>
+        </w:rPr>
+        <w:t>Objectifs</w:t>
+      </w:r>
       <w:bookmarkEnd w:id="3"/>
     </w:p>
     <w:p>
       <w:pPr>
+        <w:rPr>
+          <w:rFonts w:ascii="Calibri" w:hAnsi="Calibri"/>
+          <w:sz w:val="22"/>
+        </w:rPr>
+      </w:pPr>
+      <w:r>
+        <w:t>Version 0.1</w:t>
+      </w:r>
+    </w:p>
+    <w:p>
+      <w:r>
+        <w:t>- Jouer une partie de bataille alors que la position des bateau est fixe</w:t>
+      </w:r>
+    </w:p>
+    <w:p>
+      <w:r>
+        <w:t>- Affiché l aide du jeu</w:t>
+      </w:r>
+    </w:p>
+    <w:p>
+      <w:r>
+        <w:t>Version 1.0</w:t>
+      </w:r>
+    </w:p>
+    <w:p>
+      <w:r>
+        <w:t>- Pouvoir s'authentifier</w:t>
+      </w:r>
+    </w:p>
+    <w:p>
+      <w:r>
+        <w:t>- Enregistre les faits important durent la partie</w:t>
+      </w:r>
+    </w:p>
+    <w:p>
+      <w:r>
+        <w:t>- Le jeux choisis une grille aléatoirement parmi une liste de grille défini</w:t>
+      </w:r>
+    </w:p>
+    <w:p>
+      <w:r>
+        <w:t>- Affiché les résultats des partie précédente</w:t>
+      </w:r>
+    </w:p>
+    <w:p>
+      <w:r>
+        <w:t>Remarque</w:t>
+      </w:r>
+    </w:p>
+    <w:p>
+      <w:r>
+        <w:t>- Les fichiers sont utilisé pour enregistre les données</w:t>
+      </w:r>
+    </w:p>
+    <w:p>
+      <w:r>
+        <w:t>- l'interface sera en Format Console</w:t>
+      </w:r>
+    </w:p>
+    <w:p>
+      <w:r>
+        <w:t>- des fonctionnalités sont envisageables</w:t>
+      </w:r>
+    </w:p>
+    <w:p/>
+    <w:p>
+      <w:pPr>
+        <w:pStyle w:val="Titre2"/>
+        <w:rPr>
+          <w:i w:val="0"/>
+          <w:iCs/>
+        </w:rPr>
+      </w:pPr>
+      <w:bookmarkStart w:id="4" w:name="_Toc2333851"/>
+      <w:r>
+        <w:rPr>
+          <w:i w:val="0"/>
+          <w:iCs/>
+        </w:rPr>
+        <w:t>Planification</w:t>
+      </w:r>
+      <w:r>
+        <w:rPr>
+          <w:i w:val="0"/>
+          <w:iCs/>
+        </w:rPr>
+        <w:t xml:space="preserve"> initiale</w:t>
+      </w:r>
+      <w:bookmarkEnd w:id="4"/>
+    </w:p>
+    <w:p>
+      <w:r>
+        <w:rPr>
+          <w:noProof/>
+        </w:rPr>
+        <w:pict>
+          <v:shapetype id="_x0000_t75" coordsize="21600,21600" o:spt="75" o:preferrelative="t" path="m@4@5l@4@11@9@11@9@5xe" filled="f" stroked="f">
+            <v:stroke joinstyle="miter"/>
+            <v:formulas>
+              <v:f eqn="if lineDrawn pixelLineWidth 0"/>
+              <v:f eqn="sum @0 1 0"/>
+              <v:f eqn="sum 0 0 @1"/>
+              <v:f eqn="prod @2 1 2"/>
+              <v:f eqn="prod @3 21600 pixelWidth"/>
+              <v:f eqn="prod @3 21600 pixelHeight"/>
+              <v:f eqn="sum @0 0 1"/>
+              <v:f eqn="prod @6 1 2"/>
+              <v:f eqn="prod @7 21600 pixelWidth"/>
+              <v:f eqn="sum @8 21600 0"/>
+              <v:f eqn="prod @7 21600 pixelHeight"/>
+              <v:f eqn="sum @10 21600 0"/>
+            </v:formulas>
+            <v:path o:extrusionok="f" gradientshapeok="t" o:connecttype="rect"/>
+            <o:lock v:ext="edit" aspectratio="t"/>
+          </v:shapetype>
+          <v:shape id="_x0000_s1026" type="#_x0000_t75" style="position:absolute;margin-left:-22.55pt;margin-top:8.9pt;width:421.4pt;height:200.95pt;z-index:-251655168;mso-position-horizontal-relative:text;mso-position-vertical-relative:text;mso-width-relative:page;mso-height-relative:page" wrapcoords="-36 0 -36 21525 21600 21525 21600 0 -36 0">
+            <v:imagedata r:id="rId11" o:title="initiale de projet "/>
+            <w10:wrap type="through"/>
+          </v:shape>
+        </w:pict>
+      </w:r>
+    </w:p>
+    <w:p>
+      <w:pPr>
         <w:pStyle w:val="Help"/>
       </w:pPr>
       <w:r>
-        <w:t>Organisation générale du projet</w:t>
+        <w:t>P</w:t>
+      </w:r>
+      <w:r>
+        <w:t xml:space="preserve">lanification </w:t>
+      </w:r>
+      <w:r>
+        <w:t xml:space="preserve">très globale </w:t>
+      </w:r>
+      <w:r>
+        <w:t>du projet</w:t>
+      </w:r>
+      <w:r>
+        <w:t xml:space="preserve"> qui sera</w:t>
+      </w:r>
+      <w:r>
+        <w:t xml:space="preserve"> revue après l'</w:t>
+      </w:r>
+      <w:r>
+        <w:t>a</w:t>
+      </w:r>
+      <w:r>
+        <w:t xml:space="preserve">nalyse. </w:t>
       </w:r>
     </w:p>
     <w:p>
@@ -3361,7 +3622,7 @@
         <w:pStyle w:val="Help"/>
       </w:pPr>
       <w:r>
-        <w:t>Eleve 1 : Nom, prénom, e-mail et téléphone</w:t>
+        <w:t>Les dates de début, de fin et des étapes principales seront mises en évidence.</w:t>
       </w:r>
     </w:p>
     <w:p>
@@ -3369,263 +3630,1165 @@
         <w:pStyle w:val="Help"/>
       </w:pPr>
       <w:r>
-        <w:t>Eleve 2 : Nom, prénom, e-mail et téléphone</w:t>
-      </w:r>
+        <w:t xml:space="preserve">Ces éléments peuvent être repris </w:t>
+      </w:r>
+      <w:r>
+        <w:t>de la fiche signalétique</w:t>
+      </w:r>
+      <w:r>
+        <w:t xml:space="preserve"> ou du cahier des charges</w:t>
+      </w:r>
+    </w:p>
+    <w:p>
+      <w:pPr>
+        <w:pStyle w:val="Titre1"/>
+      </w:pPr>
+      <w:bookmarkStart w:id="5" w:name="_Toc2333852"/>
+      <w:r>
+        <w:lastRenderedPageBreak/>
+        <w:t>Analyse</w:t>
+      </w:r>
+      <w:bookmarkEnd w:id="5"/>
+    </w:p>
+    <w:p>
+      <w:pPr>
+        <w:pStyle w:val="Titre2"/>
+        <w:rPr>
+          <w:i w:val="0"/>
+          <w:iCs/>
+        </w:rPr>
+      </w:pPr>
+      <w:bookmarkStart w:id="6" w:name="_Toc2333853"/>
+      <w:r>
+        <w:rPr>
+          <w:i w:val="0"/>
+          <w:iCs/>
+        </w:rPr>
+        <w:t>Use cases et scénarios</w:t>
+      </w:r>
+      <w:bookmarkEnd w:id="6"/>
     </w:p>
     <w:p>
       <w:pPr>
         <w:pStyle w:val="Help"/>
       </w:pPr>
       <w:r>
-        <w:t>Responsable de projet : Nom, prénom, e-mail et téléphone</w:t>
-      </w:r>
-      <w:r>
-        <w:t xml:space="preserve"> </w:t>
-      </w:r>
-    </w:p>
-    <w:p>
-      <w:pPr>
-        <w:pStyle w:val="Help"/>
-      </w:pPr>
-      <w:r>
-        <w:t>Expert 1 : Nom, prénom, e-mail et téléphone</w:t>
-      </w:r>
-    </w:p>
-    <w:p>
-      <w:pPr>
-        <w:pStyle w:val="Help"/>
-      </w:pPr>
-      <w:r>
-        <w:t>Expert 2 : Nom, prénom, e-mail et téléphone</w:t>
-      </w:r>
-    </w:p>
-    <w:p>
-      <w:pPr>
-        <w:pStyle w:val="Help"/>
-      </w:pPr>
-      <w:r>
-        <w:t xml:space="preserve">Ce chapitre peut également montrer la répartition </w:t>
-      </w:r>
-      <w:r>
-        <w:t xml:space="preserve">générale </w:t>
-      </w:r>
-      <w:r>
-        <w:t>du travail (sous-projets)</w:t>
-      </w:r>
-      <w:r>
-        <w:t xml:space="preserve">. </w:t>
-      </w:r>
-      <w:r>
-        <w:br/>
-        <w:t>Exemple :</w:t>
-      </w:r>
-    </w:p>
-    <w:p>
-      <w:pPr>
-        <w:pStyle w:val="Help"/>
-      </w:pPr>
+        <w:t>Les maquettes référencées par les scénarios sont fournies dans un document séparé</w:t>
+      </w:r>
+    </w:p>
+    <w:p>
+      <w:pPr>
+        <w:pStyle w:val="Titre3"/>
+        <w:rPr>
+          <w:lang w:val="en"/>
+        </w:rPr>
+      </w:pPr>
+      <w:bookmarkStart w:id="7" w:name="_Toc2333854"/>
+      <w:bookmarkStart w:id="8" w:name="_Toc71691012"/>
+      <w:r>
+        <w:rPr>
+          <w:lang w:val="en"/>
+        </w:rPr>
+        <w:t>(Apprendre à jouer</w:t>
+      </w:r>
+      <w:r>
+        <w:rPr>
+          <w:lang w:val="en"/>
+        </w:rPr>
+        <w:t>)</w:t>
+      </w:r>
+      <w:bookmarkEnd w:id="7"/>
+    </w:p>
+    <w:p>
+      <w:pPr>
+        <w:pStyle w:val="Titre4"/>
+        <w:numPr>
+          <w:ilvl w:val="1"/>
+          <w:numId w:val="31"/>
+        </w:numPr>
+        <w:rPr>
+          <w:lang w:val="en"/>
+        </w:rPr>
+      </w:pPr>
+      <w:r>
+        <w:rPr>
+          <w:lang w:val="en"/>
+        </w:rPr>
+        <w:t>Afficher l’aide.du.jeu</w:t>
+      </w:r>
     </w:p>
     <w:tbl>
       <w:tblPr>
-        <w:tblW w:w="0" w:type="auto"/>
-        <w:tblBorders>
-          <w:top w:val="single" w:sz="4" w:space="0" w:color="auto"/>
-          <w:left w:val="single" w:sz="4" w:space="0" w:color="auto"/>
-          <w:bottom w:val="single" w:sz="4" w:space="0" w:color="auto"/>
-          <w:right w:val="single" w:sz="4" w:space="0" w:color="auto"/>
-          <w:insideH w:val="single" w:sz="4" w:space="0" w:color="auto"/>
-          <w:insideV w:val="single" w:sz="4" w:space="0" w:color="auto"/>
-        </w:tblBorders>
-        <w:tblLook w:val="01E0" w:firstRow="1" w:lastRow="1" w:firstColumn="1" w:lastColumn="1" w:noHBand="0" w:noVBand="0"/>
+        <w:tblStyle w:val="TableauGrille4-Accentuation1"/>
+        <w:tblpPr w:leftFromText="141" w:rightFromText="141" w:vertAnchor="page" w:horzAnchor="margin" w:tblpY="4051"/>
+        <w:tblW w:w="9056" w:type="dxa"/>
+        <w:tblLook w:val="04A0" w:firstRow="1" w:lastRow="0" w:firstColumn="1" w:lastColumn="0" w:noHBand="0" w:noVBand="1"/>
       </w:tblPr>
       <w:tblGrid>
-        <w:gridCol w:w="3036"/>
-        <w:gridCol w:w="3012"/>
-        <w:gridCol w:w="3012"/>
+        <w:gridCol w:w="4528"/>
+        <w:gridCol w:w="4528"/>
       </w:tblGrid>
       <w:tr>
+        <w:trPr>
+          <w:cnfStyle w:val="100000000000" w:firstRow="1" w:lastRow="0" w:firstColumn="0" w:lastColumn="0" w:oddVBand="0" w:evenVBand="0" w:oddHBand="0" w:evenHBand="0" w:firstRowFirstColumn="0" w:firstRowLastColumn="0" w:lastRowFirstColumn="0" w:lastRowLastColumn="0"/>
+          <w:cantSplit/>
+          <w:trHeight w:val="381"/>
+        </w:trPr>
         <w:tc>
           <w:tcPr>
-            <w:tcW w:w="3070" w:type="dxa"/>
+            <w:cnfStyle w:val="001000000000" w:firstRow="0" w:lastRow="0" w:firstColumn="1" w:lastColumn="0" w:oddVBand="0" w:evenVBand="0" w:oddHBand="0" w:evenHBand="0" w:firstRowFirstColumn="0" w:firstRowLastColumn="0" w:lastRowFirstColumn="0" w:lastRowLastColumn="0"/>
+            <w:tcW w:w="4528" w:type="dxa"/>
           </w:tcPr>
           <w:p>
             <w:pPr>
-              <w:pStyle w:val="Help"/>
+              <w:rPr>
+                <w:color w:val="000000" w:themeColor="text1"/>
+              </w:rPr>
+            </w:pPr>
+            <w:r>
+              <w:rPr>
+                <w:color w:val="000000" w:themeColor="text1"/>
+              </w:rPr>
+              <w:t xml:space="preserve">Identifiant </w:t>
+            </w:r>
+          </w:p>
+        </w:tc>
+        <w:tc>
+          <w:tcPr>
+            <w:tcW w:w="4528" w:type="dxa"/>
+            <w:shd w:val="clear" w:color="auto" w:fill="FFFFFF" w:themeFill="background1"/>
+          </w:tcPr>
+          <w:p>
+            <w:pPr>
+              <w:cnfStyle w:val="100000000000" w:firstRow="1" w:lastRow="0" w:firstColumn="0" w:lastColumn="0" w:oddVBand="0" w:evenVBand="0" w:oddHBand="0" w:evenHBand="0" w:firstRowFirstColumn="0" w:firstRowLastColumn="0" w:lastRowFirstColumn="0" w:lastRowLastColumn="0"/>
+              <w:rPr>
+                <w:color w:val="000000" w:themeColor="text1"/>
+              </w:rPr>
+            </w:pPr>
+            <w:r>
+              <w:rPr>
+                <w:color w:val="000000" w:themeColor="text1"/>
+              </w:rPr>
+              <w:t>AJ01</w:t>
+            </w:r>
+          </w:p>
+        </w:tc>
+      </w:tr>
+      <w:tr>
+        <w:trPr>
+          <w:cnfStyle w:val="000000100000" w:firstRow="0" w:lastRow="0" w:firstColumn="0" w:lastColumn="0" w:oddVBand="0" w:evenVBand="0" w:oddHBand="1" w:evenHBand="0" w:firstRowFirstColumn="0" w:firstRowLastColumn="0" w:lastRowFirstColumn="0" w:lastRowLastColumn="0"/>
+          <w:cantSplit/>
+          <w:trHeight w:val="381"/>
+        </w:trPr>
+        <w:tc>
+          <w:tcPr>
+            <w:cnfStyle w:val="001000000000" w:firstRow="0" w:lastRow="0" w:firstColumn="1" w:lastColumn="0" w:oddVBand="0" w:evenVBand="0" w:oddHBand="0" w:evenHBand="0" w:firstRowFirstColumn="0" w:firstRowLastColumn="0" w:lastRowFirstColumn="0" w:lastRowLastColumn="0"/>
+            <w:tcW w:w="4528" w:type="dxa"/>
+          </w:tcPr>
+          <w:p>
+            <w:pPr>
+              <w:rPr>
+                <w:b w:val="0"/>
+              </w:rPr>
+            </w:pPr>
+            <w:r>
+              <w:rPr>
+                <w:b w:val="0"/>
+              </w:rPr>
+              <w:t xml:space="preserve">En tant que </w:t>
+            </w:r>
+          </w:p>
+        </w:tc>
+        <w:tc>
+          <w:tcPr>
+            <w:tcW w:w="4528" w:type="dxa"/>
+            <w:shd w:val="clear" w:color="auto" w:fill="FFFFFF" w:themeFill="background1"/>
+          </w:tcPr>
+          <w:p>
+            <w:pPr>
+              <w:cnfStyle w:val="000000100000" w:firstRow="0" w:lastRow="0" w:firstColumn="0" w:lastColumn="0" w:oddVBand="0" w:evenVBand="0" w:oddHBand="1" w:evenHBand="0" w:firstRowFirstColumn="0" w:firstRowLastColumn="0" w:lastRowFirstColumn="0" w:lastRowLastColumn="0"/>
+            </w:pPr>
+            <w:r>
+              <w:t>Utilisateur</w:t>
+            </w:r>
+          </w:p>
+        </w:tc>
+      </w:tr>
+      <w:tr>
+        <w:trPr>
+          <w:cantSplit/>
+          <w:trHeight w:val="381"/>
+        </w:trPr>
+        <w:tc>
+          <w:tcPr>
+            <w:cnfStyle w:val="001000000000" w:firstRow="0" w:lastRow="0" w:firstColumn="1" w:lastColumn="0" w:oddVBand="0" w:evenVBand="0" w:oddHBand="0" w:evenHBand="0" w:firstRowFirstColumn="0" w:firstRowLastColumn="0" w:lastRowFirstColumn="0" w:lastRowLastColumn="0"/>
+            <w:tcW w:w="4528" w:type="dxa"/>
+          </w:tcPr>
+          <w:p>
+            <w:pPr>
+              <w:rPr>
+                <w:b w:val="0"/>
+              </w:rPr>
+            </w:pPr>
+            <w:r>
+              <w:rPr>
+                <w:b w:val="0"/>
+              </w:rPr>
+              <w:t>Je veux</w:t>
+            </w:r>
+          </w:p>
+        </w:tc>
+        <w:tc>
+          <w:tcPr>
+            <w:tcW w:w="4528" w:type="dxa"/>
+          </w:tcPr>
+          <w:p>
+            <w:pPr>
+              <w:cnfStyle w:val="000000000000" w:firstRow="0" w:lastRow="0" w:firstColumn="0" w:lastColumn="0" w:oddVBand="0" w:evenVBand="0" w:oddHBand="0" w:evenHBand="0" w:firstRowFirstColumn="0" w:firstRowLastColumn="0" w:lastRowFirstColumn="0" w:lastRowLastColumn="0"/>
+            </w:pPr>
+            <w:r>
+              <w:t>Afficher l’aide du jeu</w:t>
+            </w:r>
+          </w:p>
+        </w:tc>
+      </w:tr>
+      <w:tr>
+        <w:trPr>
+          <w:cnfStyle w:val="000000100000" w:firstRow="0" w:lastRow="0" w:firstColumn="0" w:lastColumn="0" w:oddVBand="0" w:evenVBand="0" w:oddHBand="1" w:evenHBand="0" w:firstRowFirstColumn="0" w:firstRowLastColumn="0" w:lastRowFirstColumn="0" w:lastRowLastColumn="0"/>
+          <w:cantSplit/>
+          <w:trHeight w:val="381"/>
+        </w:trPr>
+        <w:tc>
+          <w:tcPr>
+            <w:cnfStyle w:val="001000000000" w:firstRow="0" w:lastRow="0" w:firstColumn="1" w:lastColumn="0" w:oddVBand="0" w:evenVBand="0" w:oddHBand="0" w:evenHBand="0" w:firstRowFirstColumn="0" w:firstRowLastColumn="0" w:lastRowFirstColumn="0" w:lastRowLastColumn="0"/>
+            <w:tcW w:w="4528" w:type="dxa"/>
+          </w:tcPr>
+          <w:p>
+            <w:pPr>
+              <w:rPr>
+                <w:b w:val="0"/>
+              </w:rPr>
+            </w:pPr>
+            <w:r>
+              <w:rPr>
+                <w:b w:val="0"/>
+              </w:rPr>
+              <w:t>Pour</w:t>
+            </w:r>
+          </w:p>
+        </w:tc>
+        <w:tc>
+          <w:tcPr>
+            <w:tcW w:w="4528" w:type="dxa"/>
+            <w:shd w:val="clear" w:color="auto" w:fill="FFFFFF" w:themeFill="background1"/>
+          </w:tcPr>
+          <w:p>
+            <w:pPr>
+              <w:cnfStyle w:val="000000100000" w:firstRow="0" w:lastRow="0" w:firstColumn="0" w:lastColumn="0" w:oddVBand="0" w:evenVBand="0" w:oddHBand="1" w:evenHBand="0" w:firstRowFirstColumn="0" w:firstRowLastColumn="0" w:lastRowFirstColumn="0" w:lastRowLastColumn="0"/>
+            </w:pPr>
+            <w:r>
+              <w:t>Apprendre à jouer</w:t>
+            </w:r>
+          </w:p>
+        </w:tc>
+      </w:tr>
+      <w:tr>
+        <w:trPr>
+          <w:cantSplit/>
+          <w:trHeight w:val="381"/>
+        </w:trPr>
+        <w:tc>
+          <w:tcPr>
+            <w:cnfStyle w:val="001000000000" w:firstRow="0" w:lastRow="0" w:firstColumn="1" w:lastColumn="0" w:oddVBand="0" w:evenVBand="0" w:oddHBand="0" w:evenHBand="0" w:firstRowFirstColumn="0" w:firstRowLastColumn="0" w:lastRowFirstColumn="0" w:lastRowLastColumn="0"/>
+            <w:tcW w:w="4528" w:type="dxa"/>
+          </w:tcPr>
+          <w:p>
+            <w:pPr>
+              <w:rPr>
+                <w:b w:val="0"/>
+              </w:rPr>
+            </w:pPr>
+            <w:r>
+              <w:rPr>
+                <w:b w:val="0"/>
+              </w:rPr>
+              <w:t>Priorité</w:t>
+            </w:r>
+          </w:p>
+        </w:tc>
+        <w:tc>
+          <w:tcPr>
+            <w:tcW w:w="4528" w:type="dxa"/>
+          </w:tcPr>
+          <w:p>
+            <w:pPr>
+              <w:cnfStyle w:val="000000000000" w:firstRow="0" w:lastRow="0" w:firstColumn="0" w:lastColumn="0" w:oddVBand="0" w:evenVBand="0" w:oddHBand="0" w:evenHBand="0" w:firstRowFirstColumn="0" w:firstRowLastColumn="0" w:lastRowFirstColumn="0" w:lastRowLastColumn="0"/>
+            </w:pPr>
+            <w:r>
+              <w:t>M</w:t>
+            </w:r>
+          </w:p>
+        </w:tc>
+      </w:tr>
+    </w:tbl>
+    <w:p/>
+    <w:p/>
+    <w:p>
+      <w:pPr>
+        <w:rPr>
+          <w:lang w:val="en"/>
+        </w:rPr>
+      </w:pPr>
+    </w:p>
+    <w:tbl>
+      <w:tblPr>
+        <w:tblStyle w:val="TableauGrille4-Accentuation1"/>
+        <w:tblpPr w:leftFromText="141" w:rightFromText="141" w:vertAnchor="text" w:horzAnchor="margin" w:tblpY="260"/>
+        <w:tblW w:w="0" w:type="auto"/>
+        <w:tblLook w:val="04A0" w:firstRow="1" w:lastRow="0" w:firstColumn="1" w:lastColumn="0" w:noHBand="0" w:noVBand="1"/>
+      </w:tblPr>
+      <w:tblGrid>
+        <w:gridCol w:w="3020"/>
+        <w:gridCol w:w="3020"/>
+        <w:gridCol w:w="3020"/>
+      </w:tblGrid>
+      <w:tr>
+        <w:trPr>
+          <w:cnfStyle w:val="100000000000" w:firstRow="1" w:lastRow="0" w:firstColumn="0" w:lastColumn="0" w:oddVBand="0" w:evenVBand="0" w:oddHBand="0" w:evenHBand="0" w:firstRowFirstColumn="0" w:firstRowLastColumn="0" w:lastRowFirstColumn="0" w:lastRowLastColumn="0"/>
+          <w:cantSplit/>
+        </w:trPr>
+        <w:tc>
+          <w:tcPr>
+            <w:cnfStyle w:val="001000000000" w:firstRow="0" w:lastRow="0" w:firstColumn="1" w:lastColumn="0" w:oddVBand="0" w:evenVBand="0" w:oddHBand="0" w:evenHBand="0" w:firstRowFirstColumn="0" w:firstRowLastColumn="0" w:lastRowFirstColumn="0" w:lastRowLastColumn="0"/>
+            <w:tcW w:w="3020" w:type="dxa"/>
+          </w:tcPr>
+          <w:p>
+            <w:r>
+              <w:t>Action</w:t>
+            </w:r>
+          </w:p>
+        </w:tc>
+        <w:tc>
+          <w:tcPr>
+            <w:tcW w:w="3021" w:type="dxa"/>
+          </w:tcPr>
+          <w:p>
+            <w:pPr>
+              <w:cnfStyle w:val="100000000000" w:firstRow="1" w:lastRow="0" w:firstColumn="0" w:lastColumn="0" w:oddVBand="0" w:evenVBand="0" w:oddHBand="0" w:evenHBand="0" w:firstRowFirstColumn="0" w:firstRowLastColumn="0" w:lastRowFirstColumn="0" w:lastRowLastColumn="0"/>
+            </w:pPr>
+            <w:r>
+              <w:t>Condition</w:t>
+            </w:r>
+          </w:p>
+        </w:tc>
+        <w:tc>
+          <w:tcPr>
+            <w:tcW w:w="3021" w:type="dxa"/>
+          </w:tcPr>
+          <w:p>
+            <w:pPr>
+              <w:cnfStyle w:val="100000000000" w:firstRow="1" w:lastRow="0" w:firstColumn="0" w:lastColumn="0" w:oddVBand="0" w:evenVBand="0" w:oddHBand="0" w:evenHBand="0" w:firstRowFirstColumn="0" w:firstRowLastColumn="0" w:lastRowFirstColumn="0" w:lastRowLastColumn="0"/>
+            </w:pPr>
+            <w:r>
+              <w:t>Réaction</w:t>
+            </w:r>
+          </w:p>
+        </w:tc>
+      </w:tr>
+      <w:tr>
+        <w:trPr>
+          <w:cnfStyle w:val="000000100000" w:firstRow="0" w:lastRow="0" w:firstColumn="0" w:lastColumn="0" w:oddVBand="0" w:evenVBand="0" w:oddHBand="1" w:evenHBand="0" w:firstRowFirstColumn="0" w:firstRowLastColumn="0" w:lastRowFirstColumn="0" w:lastRowLastColumn="0"/>
+          <w:cantSplit/>
+        </w:trPr>
+        <w:tc>
+          <w:tcPr>
+            <w:cnfStyle w:val="001000000000" w:firstRow="0" w:lastRow="0" w:firstColumn="1" w:lastColumn="0" w:oddVBand="0" w:evenVBand="0" w:oddHBand="0" w:evenHBand="0" w:firstRowFirstColumn="0" w:firstRowLastColumn="0" w:lastRowFirstColumn="0" w:lastRowLastColumn="0"/>
+            <w:tcW w:w="3020" w:type="dxa"/>
+          </w:tcPr>
+          <w:p>
+            <w:pPr>
+              <w:rPr>
+                <w:b w:val="0"/>
+              </w:rPr>
+            </w:pPr>
+            <w:r>
+              <w:rPr>
+                <w:b w:val="0"/>
+              </w:rPr>
+              <w:t>Je clique le jeu de bataille navale</w:t>
+            </w:r>
+          </w:p>
+        </w:tc>
+        <w:tc>
+          <w:tcPr>
+            <w:tcW w:w="3021" w:type="dxa"/>
+          </w:tcPr>
+          <w:p>
+            <w:pPr>
+              <w:cnfStyle w:val="000000100000" w:firstRow="0" w:lastRow="0" w:firstColumn="0" w:lastColumn="0" w:oddVBand="0" w:evenVBand="0" w:oddHBand="1" w:evenHBand="0" w:firstRowFirstColumn="0" w:firstRowLastColumn="0" w:lastRowFirstColumn="0" w:lastRowLastColumn="0"/>
             </w:pPr>
           </w:p>
         </w:tc>
         <w:tc>
           <w:tcPr>
-            <w:tcW w:w="3070" w:type="dxa"/>
+            <w:tcW w:w="3021" w:type="dxa"/>
           </w:tcPr>
           <w:p>
             <w:pPr>
-              <w:pStyle w:val="Help"/>
+              <w:cnfStyle w:val="000000100000" w:firstRow="0" w:lastRow="0" w:firstColumn="0" w:lastColumn="0" w:oddVBand="0" w:evenVBand="0" w:oddHBand="1" w:evenHBand="0" w:firstRowFirstColumn="0" w:firstRowLastColumn="0" w:lastRowFirstColumn="0" w:lastRowLastColumn="0"/>
             </w:pPr>
             <w:r>
-              <w:t>Eleve 1</w:t>
+              <w:t>Le jeu s’allume et s’affiche un menu (01)</w:t>
+            </w:r>
+          </w:p>
+        </w:tc>
+      </w:tr>
+      <w:tr>
+        <w:trPr>
+          <w:cantSplit/>
+          <w:trHeight w:val="293"/>
+        </w:trPr>
+        <w:tc>
+          <w:tcPr>
+            <w:cnfStyle w:val="001000000000" w:firstRow="0" w:lastRow="0" w:firstColumn="1" w:lastColumn="0" w:oddVBand="0" w:evenVBand="0" w:oddHBand="0" w:evenHBand="0" w:firstRowFirstColumn="0" w:firstRowLastColumn="0" w:lastRowFirstColumn="0" w:lastRowLastColumn="0"/>
+            <w:tcW w:w="3020" w:type="dxa"/>
+          </w:tcPr>
+          <w:p>
+            <w:pPr>
+              <w:rPr>
+                <w:b w:val="0"/>
+              </w:rPr>
+            </w:pPr>
+            <w:r>
+              <w:rPr>
+                <w:b w:val="0"/>
+              </w:rPr>
+              <w:t xml:space="preserve">Taper 1 </w:t>
             </w:r>
           </w:p>
         </w:tc>
         <w:tc>
           <w:tcPr>
-            <w:tcW w:w="3070" w:type="dxa"/>
+            <w:tcW w:w="3021" w:type="dxa"/>
           </w:tcPr>
           <w:p>
             <w:pPr>
-              <w:pStyle w:val="Help"/>
+              <w:cnfStyle w:val="000000000000" w:firstRow="0" w:lastRow="0" w:firstColumn="0" w:lastColumn="0" w:oddVBand="0" w:evenVBand="0" w:oddHBand="0" w:evenHBand="0" w:firstRowFirstColumn="0" w:firstRowLastColumn="0" w:lastRowFirstColumn="0" w:lastRowLastColumn="0"/>
+            </w:pPr>
+          </w:p>
+        </w:tc>
+        <w:tc>
+          <w:tcPr>
+            <w:tcW w:w="3021" w:type="dxa"/>
+          </w:tcPr>
+          <w:p>
+            <w:pPr>
+              <w:cnfStyle w:val="000000000000" w:firstRow="0" w:lastRow="0" w:firstColumn="0" w:lastColumn="0" w:oddVBand="0" w:evenVBand="0" w:oddHBand="0" w:evenHBand="0" w:firstRowFirstColumn="0" w:firstRowLastColumn="0" w:lastRowFirstColumn="0" w:lastRowLastColumn="0"/>
             </w:pPr>
             <w:r>
-              <w:t>Eleve 2</w:t>
+              <w:t>Affiche l’aide du jeu(02)</w:t>
             </w:r>
           </w:p>
         </w:tc>
       </w:tr>
       <w:tr>
+        <w:trPr>
+          <w:cnfStyle w:val="000000100000" w:firstRow="0" w:lastRow="0" w:firstColumn="0" w:lastColumn="0" w:oddVBand="0" w:evenVBand="0" w:oddHBand="1" w:evenHBand="0" w:firstRowFirstColumn="0" w:firstRowLastColumn="0" w:lastRowFirstColumn="0" w:lastRowLastColumn="0"/>
+          <w:cantSplit/>
+        </w:trPr>
         <w:tc>
           <w:tcPr>
-            <w:tcW w:w="3070" w:type="dxa"/>
+            <w:cnfStyle w:val="001000000000" w:firstRow="0" w:lastRow="0" w:firstColumn="1" w:lastColumn="0" w:oddVBand="0" w:evenVBand="0" w:oddHBand="0" w:evenHBand="0" w:firstRowFirstColumn="0" w:firstRowLastColumn="0" w:lastRowFirstColumn="0" w:lastRowLastColumn="0"/>
+            <w:tcW w:w="3020" w:type="dxa"/>
           </w:tcPr>
           <w:p>
             <w:pPr>
-              <w:pStyle w:val="Help"/>
+              <w:rPr>
+                <w:b w:val="0"/>
+              </w:rPr>
             </w:pPr>
             <w:r>
-              <w:t>Partie administration</w:t>
+              <w:rPr>
+                <w:b w:val="0"/>
+              </w:rPr>
+              <w:t xml:space="preserve">Lu l’aide </w:t>
             </w:r>
           </w:p>
         </w:tc>
         <w:tc>
           <w:tcPr>
-            <w:tcW w:w="3070" w:type="dxa"/>
+            <w:tcW w:w="3021" w:type="dxa"/>
           </w:tcPr>
           <w:p>
             <w:pPr>
-              <w:pStyle w:val="Help"/>
+              <w:cnfStyle w:val="000000100000" w:firstRow="0" w:lastRow="0" w:firstColumn="0" w:lastColumn="0" w:oddVBand="0" w:evenVBand="0" w:oddHBand="1" w:evenHBand="0" w:firstRowFirstColumn="0" w:firstRowLastColumn="0" w:lastRowFirstColumn="0" w:lastRowLastColumn="0"/>
+            </w:pPr>
+          </w:p>
+        </w:tc>
+        <w:tc>
+          <w:tcPr>
+            <w:tcW w:w="3021" w:type="dxa"/>
+          </w:tcPr>
+          <w:p>
+            <w:pPr>
+              <w:cnfStyle w:val="000000100000" w:firstRow="0" w:lastRow="0" w:firstColumn="0" w:lastColumn="0" w:oddVBand="0" w:evenVBand="0" w:oddHBand="1" w:evenHBand="0" w:firstRowFirstColumn="0" w:firstRowLastColumn="0" w:lastRowFirstColumn="0" w:lastRowLastColumn="0"/>
+            </w:pPr>
+          </w:p>
+        </w:tc>
+      </w:tr>
+      <w:tr>
+        <w:trPr>
+          <w:cantSplit/>
+        </w:trPr>
+        <w:tc>
+          <w:tcPr>
+            <w:cnfStyle w:val="001000000000" w:firstRow="0" w:lastRow="0" w:firstColumn="1" w:lastColumn="0" w:oddVBand="0" w:evenVBand="0" w:oddHBand="0" w:evenHBand="0" w:firstRowFirstColumn="0" w:firstRowLastColumn="0" w:lastRowFirstColumn="0" w:lastRowLastColumn="0"/>
+            <w:tcW w:w="3020" w:type="dxa"/>
+          </w:tcPr>
+          <w:p>
+            <w:pPr>
+              <w:rPr>
+                <w:b w:val="0"/>
+              </w:rPr>
             </w:pPr>
             <w:r>
-              <w:t>X</w:t>
+              <w:rPr>
+                <w:b w:val="0"/>
+              </w:rPr>
+              <w:t>Taper une touche</w:t>
             </w:r>
           </w:p>
         </w:tc>
         <w:tc>
           <w:tcPr>
-            <w:tcW w:w="3070" w:type="dxa"/>
+            <w:tcW w:w="3021" w:type="dxa"/>
           </w:tcPr>
           <w:p>
             <w:pPr>
-              <w:pStyle w:val="Help"/>
+              <w:cnfStyle w:val="000000000000" w:firstRow="0" w:lastRow="0" w:firstColumn="0" w:lastColumn="0" w:oddVBand="0" w:evenVBand="0" w:oddHBand="0" w:evenHBand="0" w:firstRowFirstColumn="0" w:firstRowLastColumn="0" w:lastRowFirstColumn="0" w:lastRowLastColumn="0"/>
+            </w:pPr>
+          </w:p>
+        </w:tc>
+        <w:tc>
+          <w:tcPr>
+            <w:tcW w:w="3021" w:type="dxa"/>
+          </w:tcPr>
+          <w:p>
+            <w:pPr>
+              <w:cnfStyle w:val="000000000000" w:firstRow="0" w:lastRow="0" w:firstColumn="0" w:lastColumn="0" w:oddVBand="0" w:evenVBand="0" w:oddHBand="0" w:evenHBand="0" w:firstRowFirstColumn="0" w:firstRowLastColumn="0" w:lastRowFirstColumn="0" w:lastRowLastColumn="0"/>
+            </w:pPr>
+            <w:r>
+              <w:t>Afficher menu</w:t>
+            </w:r>
+          </w:p>
+        </w:tc>
+      </w:tr>
+      <w:tr>
+        <w:trPr>
+          <w:cnfStyle w:val="000000100000" w:firstRow="0" w:lastRow="0" w:firstColumn="0" w:lastColumn="0" w:oddVBand="0" w:evenVBand="0" w:oddHBand="1" w:evenHBand="0" w:firstRowFirstColumn="0" w:firstRowLastColumn="0" w:lastRowFirstColumn="0" w:lastRowLastColumn="0"/>
+          <w:cantSplit/>
+        </w:trPr>
+        <w:tc>
+          <w:tcPr>
+            <w:cnfStyle w:val="001000000000" w:firstRow="0" w:lastRow="0" w:firstColumn="1" w:lastColumn="0" w:oddVBand="0" w:evenVBand="0" w:oddHBand="0" w:evenHBand="0" w:firstRowFirstColumn="0" w:firstRowLastColumn="0" w:lastRowFirstColumn="0" w:lastRowLastColumn="0"/>
+            <w:tcW w:w="3020" w:type="dxa"/>
+          </w:tcPr>
+          <w:p>
+            <w:pPr>
+              <w:rPr>
+                <w:b w:val="0"/>
+              </w:rPr>
+            </w:pPr>
+            <w:r>
+              <w:rPr>
+                <w:b w:val="0"/>
+              </w:rPr>
+              <w:t>Taper 0</w:t>
+            </w:r>
+          </w:p>
+        </w:tc>
+        <w:tc>
+          <w:tcPr>
+            <w:tcW w:w="3021" w:type="dxa"/>
+          </w:tcPr>
+          <w:p>
+            <w:pPr>
+              <w:cnfStyle w:val="000000100000" w:firstRow="0" w:lastRow="0" w:firstColumn="0" w:lastColumn="0" w:oddVBand="0" w:evenVBand="0" w:oddHBand="1" w:evenHBand="0" w:firstRowFirstColumn="0" w:firstRowLastColumn="0" w:lastRowFirstColumn="0" w:lastRowLastColumn="0"/>
+            </w:pPr>
+          </w:p>
+        </w:tc>
+        <w:tc>
+          <w:tcPr>
+            <w:tcW w:w="3021" w:type="dxa"/>
+          </w:tcPr>
+          <w:p>
+            <w:pPr>
+              <w:cnfStyle w:val="000000100000" w:firstRow="0" w:lastRow="0" w:firstColumn="0" w:lastColumn="0" w:oddVBand="0" w:evenVBand="0" w:oddHBand="1" w:evenHBand="0" w:firstRowFirstColumn="0" w:firstRowLastColumn="0" w:lastRowFirstColumn="0" w:lastRowLastColumn="0"/>
+            </w:pPr>
+            <w:r>
+              <w:t xml:space="preserve">Quitter </w:t>
+            </w:r>
+          </w:p>
+        </w:tc>
+      </w:tr>
+    </w:tbl>
+    <w:p>
+      <w:pPr>
+        <w:rPr>
+          <w:lang w:val="en"/>
+        </w:rPr>
+      </w:pPr>
+    </w:p>
+    <w:p>
+      <w:pPr>
+        <w:pStyle w:val="Titre4"/>
+        <w:numPr>
+          <w:ilvl w:val="1"/>
+          <w:numId w:val="31"/>
+        </w:numPr>
+        <w:rPr>
+          <w:lang w:val="en"/>
+        </w:rPr>
+      </w:pPr>
+      <w:r>
+        <w:rPr>
+          <w:lang w:val="en"/>
+        </w:rPr>
+        <w:t xml:space="preserve">Exécuter un tutoriel </w:t>
+      </w:r>
+    </w:p>
+    <w:p>
+      <w:pPr>
+        <w:pStyle w:val="Titre3"/>
+        <w:rPr>
+          <w:lang w:val="en"/>
+        </w:rPr>
+      </w:pPr>
+      <w:bookmarkStart w:id="9" w:name="_Toc2333855"/>
+      <w:r>
+        <w:rPr>
+          <w:lang w:val="en"/>
+        </w:rPr>
+        <w:t>(Placer les bateaux</w:t>
+      </w:r>
+      <w:r>
+        <w:rPr>
+          <w:lang w:val="en"/>
+        </w:rPr>
+        <w:t>)</w:t>
+      </w:r>
+      <w:bookmarkEnd w:id="9"/>
+    </w:p>
+    <w:p>
+      <w:pPr>
+        <w:pStyle w:val="Titre4"/>
+        <w:numPr>
+          <w:ilvl w:val="1"/>
+          <w:numId w:val="32"/>
+        </w:numPr>
+        <w:rPr>
+          <w:lang w:val="fr-CH"/>
+        </w:rPr>
+      </w:pPr>
+      <w:r>
+        <w:rPr>
+          <w:lang w:val="fr-CH"/>
+        </w:rPr>
+        <w:t>Le code place les bateaux à positions fixes</w:t>
+      </w:r>
+    </w:p>
+    <w:tbl>
+      <w:tblPr>
+        <w:tblStyle w:val="TableauGrille4-Accentuation1"/>
+        <w:tblpPr w:leftFromText="141" w:rightFromText="141" w:vertAnchor="page" w:horzAnchor="margin" w:tblpY="4482"/>
+        <w:tblW w:w="9067" w:type="dxa"/>
+        <w:tblLook w:val="04A0" w:firstRow="1" w:lastRow="0" w:firstColumn="1" w:lastColumn="0" w:noHBand="0" w:noVBand="1"/>
+      </w:tblPr>
+      <w:tblGrid>
+        <w:gridCol w:w="3313"/>
+        <w:gridCol w:w="5754"/>
+      </w:tblGrid>
+      <w:tr>
+        <w:trPr>
+          <w:cnfStyle w:val="100000000000" w:firstRow="1" w:lastRow="0" w:firstColumn="0" w:lastColumn="0" w:oddVBand="0" w:evenVBand="0" w:oddHBand="0" w:evenHBand="0" w:firstRowFirstColumn="0" w:firstRowLastColumn="0" w:lastRowFirstColumn="0" w:lastRowLastColumn="0"/>
+          <w:cantSplit/>
+          <w:trHeight w:val="266"/>
+        </w:trPr>
+        <w:tc>
+          <w:tcPr>
+            <w:cnfStyle w:val="001000000000" w:firstRow="0" w:lastRow="0" w:firstColumn="1" w:lastColumn="0" w:oddVBand="0" w:evenVBand="0" w:oddHBand="0" w:evenHBand="0" w:firstRowFirstColumn="0" w:firstRowLastColumn="0" w:lastRowFirstColumn="0" w:lastRowLastColumn="0"/>
+            <w:tcW w:w="3313" w:type="dxa"/>
+          </w:tcPr>
+          <w:p>
+            <w:pPr>
+              <w:ind w:left="911"/>
+            </w:pPr>
+            <w:r>
+              <w:t>identifiant</w:t>
+            </w:r>
+          </w:p>
+        </w:tc>
+        <w:tc>
+          <w:tcPr>
+            <w:tcW w:w="5754" w:type="dxa"/>
+            <w:shd w:val="clear" w:color="auto" w:fill="FFFFFF" w:themeFill="background1"/>
+          </w:tcPr>
+          <w:p>
+            <w:pPr>
+              <w:cnfStyle w:val="100000000000" w:firstRow="1" w:lastRow="0" w:firstColumn="0" w:lastColumn="0" w:oddVBand="0" w:evenVBand="0" w:oddHBand="0" w:evenHBand="0" w:firstRowFirstColumn="0" w:firstRowLastColumn="0" w:lastRowFirstColumn="0" w:lastRowLastColumn="0"/>
+              <w:rPr>
+                <w:b w:val="0"/>
+                <w:color w:val="000000" w:themeColor="text1"/>
+              </w:rPr>
+            </w:pPr>
+            <w:r>
+              <w:rPr>
+                <w:b w:val="0"/>
+                <w:color w:val="000000" w:themeColor="text1"/>
+              </w:rPr>
+              <w:t>PB01</w:t>
+            </w:r>
+          </w:p>
+        </w:tc>
+      </w:tr>
+      <w:tr>
+        <w:trPr>
+          <w:cnfStyle w:val="000000100000" w:firstRow="0" w:lastRow="0" w:firstColumn="0" w:lastColumn="0" w:oddVBand="0" w:evenVBand="0" w:oddHBand="1" w:evenHBand="0" w:firstRowFirstColumn="0" w:firstRowLastColumn="0" w:lastRowFirstColumn="0" w:lastRowLastColumn="0"/>
+          <w:cantSplit/>
+          <w:trHeight w:val="266"/>
+        </w:trPr>
+        <w:tc>
+          <w:tcPr>
+            <w:cnfStyle w:val="001000000000" w:firstRow="0" w:lastRow="0" w:firstColumn="1" w:lastColumn="0" w:oddVBand="0" w:evenVBand="0" w:oddHBand="0" w:evenHBand="0" w:firstRowFirstColumn="0" w:firstRowLastColumn="0" w:lastRowFirstColumn="0" w:lastRowLastColumn="0"/>
+            <w:tcW w:w="3313" w:type="dxa"/>
+          </w:tcPr>
+          <w:p>
+            <w:pPr>
+              <w:rPr>
+                <w:b w:val="0"/>
+              </w:rPr>
+            </w:pPr>
+            <w:r>
+              <w:rPr>
+                <w:b w:val="0"/>
+              </w:rPr>
+              <w:t>En tant que</w:t>
+            </w:r>
+          </w:p>
+        </w:tc>
+        <w:tc>
+          <w:tcPr>
+            <w:tcW w:w="5754" w:type="dxa"/>
+          </w:tcPr>
+          <w:p>
+            <w:pPr>
+              <w:cnfStyle w:val="000000100000" w:firstRow="0" w:lastRow="0" w:firstColumn="0" w:lastColumn="0" w:oddVBand="0" w:evenVBand="0" w:oddHBand="1" w:evenHBand="0" w:firstRowFirstColumn="0" w:firstRowLastColumn="0" w:lastRowFirstColumn="0" w:lastRowLastColumn="0"/>
+            </w:pPr>
+            <w:r>
+              <w:t>Développeur</w:t>
+            </w:r>
+          </w:p>
+        </w:tc>
+      </w:tr>
+      <w:tr>
+        <w:trPr>
+          <w:cantSplit/>
+          <w:trHeight w:val="422"/>
+        </w:trPr>
+        <w:tc>
+          <w:tcPr>
+            <w:cnfStyle w:val="001000000000" w:firstRow="0" w:lastRow="0" w:firstColumn="1" w:lastColumn="0" w:oddVBand="0" w:evenVBand="0" w:oddHBand="0" w:evenHBand="0" w:firstRowFirstColumn="0" w:firstRowLastColumn="0" w:lastRowFirstColumn="0" w:lastRowLastColumn="0"/>
+            <w:tcW w:w="3313" w:type="dxa"/>
+          </w:tcPr>
+          <w:p>
+            <w:pPr>
+              <w:rPr>
+                <w:b w:val="0"/>
+              </w:rPr>
+            </w:pPr>
+            <w:r>
+              <w:rPr>
+                <w:b w:val="0"/>
+              </w:rPr>
+              <w:t>Je veux</w:t>
+            </w:r>
+          </w:p>
+        </w:tc>
+        <w:tc>
+          <w:tcPr>
+            <w:tcW w:w="5754" w:type="dxa"/>
+          </w:tcPr>
+          <w:p>
+            <w:pPr>
+              <w:pStyle w:val="Titre2"/>
+              <w:numPr>
+                <w:ilvl w:val="0"/>
+                <w:numId w:val="0"/>
+              </w:numPr>
+              <w:outlineLvl w:val="1"/>
+              <w:cnfStyle w:val="000000000000" w:firstRow="0" w:lastRow="0" w:firstColumn="0" w:lastColumn="0" w:oddVBand="0" w:evenVBand="0" w:oddHBand="0" w:evenHBand="0" w:firstRowFirstColumn="0" w:firstRowLastColumn="0" w:lastRowFirstColumn="0" w:lastRowLastColumn="0"/>
+              <w:rPr>
+                <w:rFonts w:asciiTheme="minorHAnsi" w:hAnsiTheme="minorHAnsi" w:cstheme="minorHAnsi"/>
+              </w:rPr>
+            </w:pPr>
+            <w:bookmarkStart w:id="10" w:name="_Toc3791178"/>
+            <w:r>
+              <w:rPr>
+                <w:rFonts w:asciiTheme="minorHAnsi" w:hAnsiTheme="minorHAnsi" w:cstheme="minorHAnsi"/>
+              </w:rPr>
+              <w:t>Le code place les bateaux à positions fixes</w:t>
+            </w:r>
+            <w:bookmarkEnd w:id="10"/>
+          </w:p>
+          <w:p>
+            <w:pPr>
+              <w:ind w:left="-199"/>
+              <w:cnfStyle w:val="000000000000" w:firstRow="0" w:lastRow="0" w:firstColumn="0" w:lastColumn="0" w:oddVBand="0" w:evenVBand="0" w:oddHBand="0" w:evenHBand="0" w:firstRowFirstColumn="0" w:firstRowLastColumn="0" w:lastRowFirstColumn="0" w:lastRowLastColumn="0"/>
             </w:pPr>
           </w:p>
         </w:tc>
       </w:tr>
       <w:tr>
+        <w:trPr>
+          <w:cnfStyle w:val="000000100000" w:firstRow="0" w:lastRow="0" w:firstColumn="0" w:lastColumn="0" w:oddVBand="0" w:evenVBand="0" w:oddHBand="1" w:evenHBand="0" w:firstRowFirstColumn="0" w:firstRowLastColumn="0" w:lastRowFirstColumn="0" w:lastRowLastColumn="0"/>
+          <w:cantSplit/>
+          <w:trHeight w:val="266"/>
+        </w:trPr>
         <w:tc>
           <w:tcPr>
-            <w:tcW w:w="3070" w:type="dxa"/>
+            <w:cnfStyle w:val="001000000000" w:firstRow="0" w:lastRow="0" w:firstColumn="1" w:lastColumn="0" w:oddVBand="0" w:evenVBand="0" w:oddHBand="0" w:evenHBand="0" w:firstRowFirstColumn="0" w:firstRowLastColumn="0" w:lastRowFirstColumn="0" w:lastRowLastColumn="0"/>
+            <w:tcW w:w="3313" w:type="dxa"/>
           </w:tcPr>
           <w:p>
             <w:pPr>
-              <w:pStyle w:val="Help"/>
+              <w:rPr>
+                <w:b w:val="0"/>
+              </w:rPr>
             </w:pPr>
             <w:r>
-              <w:t>Partie client</w:t>
+              <w:rPr>
+                <w:b w:val="0"/>
+              </w:rPr>
+              <w:t>Pour</w:t>
             </w:r>
           </w:p>
         </w:tc>
         <w:tc>
           <w:tcPr>
-            <w:tcW w:w="3070" w:type="dxa"/>
+            <w:tcW w:w="5754" w:type="dxa"/>
           </w:tcPr>
           <w:p>
             <w:pPr>
-              <w:pStyle w:val="Help"/>
+              <w:cnfStyle w:val="000000100000" w:firstRow="0" w:lastRow="0" w:firstColumn="0" w:lastColumn="0" w:oddVBand="0" w:evenVBand="0" w:oddHBand="1" w:evenHBand="0" w:firstRowFirstColumn="0" w:firstRowLastColumn="0" w:lastRowFirstColumn="0" w:lastRowLastColumn="0"/>
+            </w:pPr>
+            <w:r>
+              <w:t xml:space="preserve">Pouvoir vérifier le bon fonctionnement </w:t>
+            </w:r>
+          </w:p>
+        </w:tc>
+      </w:tr>
+      <w:tr>
+        <w:trPr>
+          <w:cantSplit/>
+          <w:trHeight w:val="266"/>
+        </w:trPr>
+        <w:tc>
+          <w:tcPr>
+            <w:cnfStyle w:val="001000000000" w:firstRow="0" w:lastRow="0" w:firstColumn="1" w:lastColumn="0" w:oddVBand="0" w:evenVBand="0" w:oddHBand="0" w:evenHBand="0" w:firstRowFirstColumn="0" w:firstRowLastColumn="0" w:lastRowFirstColumn="0" w:lastRowLastColumn="0"/>
+            <w:tcW w:w="3313" w:type="dxa"/>
+          </w:tcPr>
+          <w:p>
+            <w:pPr>
+              <w:rPr>
+                <w:b w:val="0"/>
+              </w:rPr>
+            </w:pPr>
+            <w:r>
+              <w:rPr>
+                <w:b w:val="0"/>
+              </w:rPr>
+              <w:t>Priorité</w:t>
+            </w:r>
+          </w:p>
+        </w:tc>
+        <w:tc>
+          <w:tcPr>
+            <w:tcW w:w="5754" w:type="dxa"/>
+          </w:tcPr>
+          <w:p>
+            <w:pPr>
+              <w:cnfStyle w:val="000000000000" w:firstRow="0" w:lastRow="0" w:firstColumn="0" w:lastColumn="0" w:oddVBand="0" w:evenVBand="0" w:oddHBand="0" w:evenHBand="0" w:firstRowFirstColumn="0" w:firstRowLastColumn="0" w:lastRowFirstColumn="0" w:lastRowLastColumn="0"/>
+            </w:pPr>
+            <w:r>
+              <w:t>S</w:t>
+            </w:r>
+          </w:p>
+        </w:tc>
+      </w:tr>
+    </w:tbl>
+    <w:p>
+      <w:pPr>
+        <w:rPr>
+          <w:lang w:val="fr-CH"/>
+        </w:rPr>
+      </w:pPr>
+    </w:p>
+    <w:tbl>
+      <w:tblPr>
+        <w:tblStyle w:val="TableauGrille4-Accentuation1"/>
+        <w:tblpPr w:leftFromText="141" w:rightFromText="141" w:vertAnchor="text" w:horzAnchor="margin" w:tblpY="176"/>
+        <w:tblW w:w="0" w:type="auto"/>
+        <w:tblLook w:val="04A0" w:firstRow="1" w:lastRow="0" w:firstColumn="1" w:lastColumn="0" w:noHBand="0" w:noVBand="1"/>
+      </w:tblPr>
+      <w:tblGrid>
+        <w:gridCol w:w="3020"/>
+        <w:gridCol w:w="3020"/>
+        <w:gridCol w:w="3020"/>
+      </w:tblGrid>
+      <w:tr>
+        <w:trPr>
+          <w:cnfStyle w:val="100000000000" w:firstRow="1" w:lastRow="0" w:firstColumn="0" w:lastColumn="0" w:oddVBand="0" w:evenVBand="0" w:oddHBand="0" w:evenHBand="0" w:firstRowFirstColumn="0" w:firstRowLastColumn="0" w:lastRowFirstColumn="0" w:lastRowLastColumn="0"/>
+          <w:cantSplit/>
+        </w:trPr>
+        <w:tc>
+          <w:tcPr>
+            <w:cnfStyle w:val="001000000000" w:firstRow="0" w:lastRow="0" w:firstColumn="1" w:lastColumn="0" w:oddVBand="0" w:evenVBand="0" w:oddHBand="0" w:evenHBand="0" w:firstRowFirstColumn="0" w:firstRowLastColumn="0" w:lastRowFirstColumn="0" w:lastRowLastColumn="0"/>
+            <w:tcW w:w="3020" w:type="dxa"/>
+          </w:tcPr>
+          <w:p>
+            <w:r>
+              <w:t>Action</w:t>
+            </w:r>
+          </w:p>
+        </w:tc>
+        <w:tc>
+          <w:tcPr>
+            <w:tcW w:w="3020" w:type="dxa"/>
+          </w:tcPr>
+          <w:p>
+            <w:pPr>
+              <w:cnfStyle w:val="100000000000" w:firstRow="1" w:lastRow="0" w:firstColumn="0" w:lastColumn="0" w:oddVBand="0" w:evenVBand="0" w:oddHBand="0" w:evenHBand="0" w:firstRowFirstColumn="0" w:firstRowLastColumn="0" w:lastRowFirstColumn="0" w:lastRowLastColumn="0"/>
+            </w:pPr>
+            <w:r>
+              <w:t>Condition</w:t>
+            </w:r>
+          </w:p>
+        </w:tc>
+        <w:tc>
+          <w:tcPr>
+            <w:tcW w:w="3020" w:type="dxa"/>
+          </w:tcPr>
+          <w:p>
+            <w:pPr>
+              <w:cnfStyle w:val="100000000000" w:firstRow="1" w:lastRow="0" w:firstColumn="0" w:lastColumn="0" w:oddVBand="0" w:evenVBand="0" w:oddHBand="0" w:evenHBand="0" w:firstRowFirstColumn="0" w:firstRowLastColumn="0" w:lastRowFirstColumn="0" w:lastRowLastColumn="0"/>
+            </w:pPr>
+            <w:r>
+              <w:t>Réaction</w:t>
+            </w:r>
+          </w:p>
+        </w:tc>
+      </w:tr>
+      <w:tr>
+        <w:trPr>
+          <w:cnfStyle w:val="000000100000" w:firstRow="0" w:lastRow="0" w:firstColumn="0" w:lastColumn="0" w:oddVBand="0" w:evenVBand="0" w:oddHBand="1" w:evenHBand="0" w:firstRowFirstColumn="0" w:firstRowLastColumn="0" w:lastRowFirstColumn="0" w:lastRowLastColumn="0"/>
+          <w:cantSplit/>
+        </w:trPr>
+        <w:tc>
+          <w:tcPr>
+            <w:cnfStyle w:val="001000000000" w:firstRow="0" w:lastRow="0" w:firstColumn="1" w:lastColumn="0" w:oddVBand="0" w:evenVBand="0" w:oddHBand="0" w:evenHBand="0" w:firstRowFirstColumn="0" w:firstRowLastColumn="0" w:lastRowFirstColumn="0" w:lastRowLastColumn="0"/>
+            <w:tcW w:w="3020" w:type="dxa"/>
+          </w:tcPr>
+          <w:p>
+            <w:pPr>
+              <w:rPr>
+                <w:b w:val="0"/>
+              </w:rPr>
+            </w:pPr>
+            <w:r>
+              <w:rPr>
+                <w:b w:val="0"/>
+              </w:rPr>
+              <w:t>Je clique le jeu de bataille navale</w:t>
+            </w:r>
+          </w:p>
+        </w:tc>
+        <w:tc>
+          <w:tcPr>
+            <w:tcW w:w="3020" w:type="dxa"/>
+          </w:tcPr>
+          <w:p>
+            <w:pPr>
+              <w:cnfStyle w:val="000000100000" w:firstRow="0" w:lastRow="0" w:firstColumn="0" w:lastColumn="0" w:oddVBand="0" w:evenVBand="0" w:oddHBand="1" w:evenHBand="0" w:firstRowFirstColumn="0" w:firstRowLastColumn="0" w:lastRowFirstColumn="0" w:lastRowLastColumn="0"/>
             </w:pPr>
           </w:p>
         </w:tc>
         <w:tc>
           <w:tcPr>
-            <w:tcW w:w="3070" w:type="dxa"/>
+            <w:tcW w:w="3020" w:type="dxa"/>
           </w:tcPr>
           <w:p>
             <w:pPr>
-              <w:pStyle w:val="Help"/>
+              <w:cnfStyle w:val="000000100000" w:firstRow="0" w:lastRow="0" w:firstColumn="0" w:lastColumn="0" w:oddVBand="0" w:evenVBand="0" w:oddHBand="1" w:evenHBand="0" w:firstRowFirstColumn="0" w:firstRowLastColumn="0" w:lastRowFirstColumn="0" w:lastRowLastColumn="0"/>
             </w:pPr>
             <w:r>
-              <w:t>X</w:t>
+              <w:t>Le jeu s’allume et s’affiche un menu (01)</w:t>
             </w:r>
           </w:p>
         </w:tc>
       </w:tr>
       <w:tr>
+        <w:trPr>
+          <w:cantSplit/>
+        </w:trPr>
         <w:tc>
           <w:tcPr>
-            <w:tcW w:w="3070" w:type="dxa"/>
+            <w:cnfStyle w:val="001000000000" w:firstRow="0" w:lastRow="0" w:firstColumn="1" w:lastColumn="0" w:oddVBand="0" w:evenVBand="0" w:oddHBand="0" w:evenHBand="0" w:firstRowFirstColumn="0" w:firstRowLastColumn="0" w:lastRowFirstColumn="0" w:lastRowLastColumn="0"/>
+            <w:tcW w:w="3020" w:type="dxa"/>
           </w:tcPr>
           <w:p>
             <w:pPr>
-              <w:pStyle w:val="Help"/>
+              <w:rPr>
+                <w:b w:val="0"/>
+              </w:rPr>
             </w:pPr>
             <w:r>
-              <w:t>…</w:t>
+              <w:rPr>
+                <w:b w:val="0"/>
+              </w:rPr>
+              <w:t>Choisi l’option 2</w:t>
+            </w:r>
+          </w:p>
+          <w:p>
+            <w:pPr>
+              <w:rPr>
+                <w:b w:val="0"/>
+              </w:rPr>
+            </w:pPr>
+          </w:p>
+        </w:tc>
+        <w:tc>
+          <w:tcPr>
+            <w:tcW w:w="3020" w:type="dxa"/>
+          </w:tcPr>
+          <w:p>
+            <w:pPr>
+              <w:cnfStyle w:val="000000000000" w:firstRow="0" w:lastRow="0" w:firstColumn="0" w:lastColumn="0" w:oddVBand="0" w:evenVBand="0" w:oddHBand="0" w:evenHBand="0" w:firstRowFirstColumn="0" w:firstRowLastColumn="0" w:lastRowFirstColumn="0" w:lastRowLastColumn="0"/>
+            </w:pPr>
+          </w:p>
+        </w:tc>
+        <w:tc>
+          <w:tcPr>
+            <w:tcW w:w="3020" w:type="dxa"/>
+          </w:tcPr>
+          <w:p>
+            <w:pPr>
+              <w:cnfStyle w:val="000000000000" w:firstRow="0" w:lastRow="0" w:firstColumn="0" w:lastColumn="0" w:oddVBand="0" w:evenVBand="0" w:oddHBand="0" w:evenHBand="0" w:firstRowFirstColumn="0" w:firstRowLastColumn="0" w:lastRowFirstColumn="0" w:lastRowLastColumn="0"/>
+            </w:pPr>
+            <w:r>
+              <w:t>Afficher les possibilités de placement (03)</w:t>
+            </w:r>
+          </w:p>
+        </w:tc>
+      </w:tr>
+      <w:tr>
+        <w:trPr>
+          <w:cnfStyle w:val="000000100000" w:firstRow="0" w:lastRow="0" w:firstColumn="0" w:lastColumn="0" w:oddVBand="0" w:evenVBand="0" w:oddHBand="1" w:evenHBand="0" w:firstRowFirstColumn="0" w:firstRowLastColumn="0" w:lastRowFirstColumn="0" w:lastRowLastColumn="0"/>
+          <w:cantSplit/>
+        </w:trPr>
+        <w:tc>
+          <w:tcPr>
+            <w:cnfStyle w:val="001000000000" w:firstRow="0" w:lastRow="0" w:firstColumn="1" w:lastColumn="0" w:oddVBand="0" w:evenVBand="0" w:oddHBand="0" w:evenHBand="0" w:firstRowFirstColumn="0" w:firstRowLastColumn="0" w:lastRowFirstColumn="0" w:lastRowLastColumn="0"/>
+            <w:tcW w:w="3020" w:type="dxa"/>
+          </w:tcPr>
+          <w:p>
+            <w:pPr>
+              <w:rPr>
+                <w:b w:val="0"/>
+              </w:rPr>
+            </w:pPr>
+            <w:r>
+              <w:rPr>
+                <w:b w:val="0"/>
+              </w:rPr>
+              <w:t>Choisi l’option 1</w:t>
             </w:r>
           </w:p>
         </w:tc>
         <w:tc>
           <w:tcPr>
-            <w:tcW w:w="3070" w:type="dxa"/>
+            <w:tcW w:w="3020" w:type="dxa"/>
           </w:tcPr>
           <w:p>
             <w:pPr>
-              <w:pStyle w:val="Help"/>
+              <w:cnfStyle w:val="000000100000" w:firstRow="0" w:lastRow="0" w:firstColumn="0" w:lastColumn="0" w:oddVBand="0" w:evenVBand="0" w:oddHBand="1" w:evenHBand="0" w:firstRowFirstColumn="0" w:firstRowLastColumn="0" w:lastRowFirstColumn="0" w:lastRowLastColumn="0"/>
             </w:pPr>
           </w:p>
         </w:tc>
         <w:tc>
           <w:tcPr>
-            <w:tcW w:w="3070" w:type="dxa"/>
+            <w:tcW w:w="3020" w:type="dxa"/>
           </w:tcPr>
           <w:p>
             <w:pPr>
-              <w:pStyle w:val="Help"/>
+              <w:cnfStyle w:val="000000100000" w:firstRow="0" w:lastRow="0" w:firstColumn="0" w:lastColumn="0" w:oddVBand="0" w:evenVBand="0" w:oddHBand="1" w:evenHBand="0" w:firstRowFirstColumn="0" w:firstRowLastColumn="0" w:lastRowFirstColumn="0" w:lastRowLastColumn="0"/>
             </w:pPr>
+            <w:r>
+              <w:t>Chargé la grille fixe.</w:t>
+            </w:r>
+          </w:p>
+          <w:p>
+            <w:pPr>
+              <w:cnfStyle w:val="000000100000" w:firstRow="0" w:lastRow="0" w:firstColumn="0" w:lastColumn="0" w:oddVBand="0" w:evenVBand="0" w:oddHBand="1" w:evenHBand="0" w:firstRowFirstColumn="0" w:firstRowLastColumn="0" w:lastRowFirstColumn="0" w:lastRowLastColumn="0"/>
+            </w:pPr>
+            <w:r>
+              <w:t>Retour au menu (01)</w:t>
+            </w:r>
           </w:p>
         </w:tc>
       </w:tr>
       <w:tr>
+        <w:trPr>
+          <w:cantSplit/>
+        </w:trPr>
         <w:tc>
           <w:tcPr>
-            <w:tcW w:w="3070" w:type="dxa"/>
+            <w:cnfStyle w:val="001000000000" w:firstRow="0" w:lastRow="0" w:firstColumn="1" w:lastColumn="0" w:oddVBand="0" w:evenVBand="0" w:oddHBand="0" w:evenHBand="0" w:firstRowFirstColumn="0" w:firstRowLastColumn="0" w:lastRowFirstColumn="0" w:lastRowLastColumn="0"/>
+            <w:tcW w:w="3020" w:type="dxa"/>
           </w:tcPr>
           <w:p>
             <w:pPr>
-              <w:pStyle w:val="Help"/>
+              <w:rPr>
+                <w:b w:val="0"/>
+              </w:rPr>
             </w:pPr>
             <w:r>
-              <w:t>Maintenance Planning</w:t>
+              <w:rPr>
+                <w:b w:val="0"/>
+              </w:rPr>
+              <w:t>Choisi l’option 3</w:t>
             </w:r>
           </w:p>
         </w:tc>
         <w:tc>
           <w:tcPr>
-            <w:tcW w:w="3070" w:type="dxa"/>
+            <w:tcW w:w="3020" w:type="dxa"/>
           </w:tcPr>
           <w:p>
             <w:pPr>
-              <w:pStyle w:val="Help"/>
+              <w:cnfStyle w:val="000000000000" w:firstRow="0" w:lastRow="0" w:firstColumn="0" w:lastColumn="0" w:oddVBand="0" w:evenVBand="0" w:oddHBand="0" w:evenHBand="0" w:firstRowFirstColumn="0" w:firstRowLastColumn="0" w:lastRowFirstColumn="0" w:lastRowLastColumn="0"/>
             </w:pPr>
           </w:p>
         </w:tc>
         <w:tc>
           <w:tcPr>
-            <w:tcW w:w="3070" w:type="dxa"/>
+            <w:tcW w:w="3020" w:type="dxa"/>
           </w:tcPr>
           <w:p>
             <w:pPr>
-              <w:pStyle w:val="Help"/>
+              <w:cnfStyle w:val="000000000000" w:firstRow="0" w:lastRow="0" w:firstColumn="0" w:lastColumn="0" w:oddVBand="0" w:evenVBand="0" w:oddHBand="0" w:evenHBand="0" w:firstRowFirstColumn="0" w:firstRowLastColumn="0" w:lastRowFirstColumn="0" w:lastRowLastColumn="0"/>
             </w:pPr>
             <w:r>
-              <w:t>X</w:t>
+              <w:t xml:space="preserve">La partie commence </w:t>
             </w:r>
           </w:p>
         </w:tc>
@@ -3633,19 +4796,586 @@
     </w:tbl>
     <w:p>
       <w:pPr>
-        <w:pStyle w:val="Help"/>
-      </w:pPr>
-    </w:p>
-    <w:p>
-      <w:pPr>
-        <w:pStyle w:val="Help"/>
-      </w:pPr>
-      <w:r>
-        <w:t xml:space="preserve">Ces éléments peuvent être repris </w:t>
-      </w:r>
-      <w:r>
-        <w:t>de la fiche signalétique</w:t>
-      </w:r>
+        <w:rPr>
+          <w:lang w:val="fr-CH"/>
+        </w:rPr>
+      </w:pPr>
+    </w:p>
+    <w:p>
+      <w:pPr>
+        <w:rPr>
+          <w:lang w:val="fr-CH"/>
+        </w:rPr>
+      </w:pPr>
+    </w:p>
+    <w:p>
+      <w:pPr>
+        <w:pStyle w:val="Titre4"/>
+        <w:numPr>
+          <w:ilvl w:val="1"/>
+          <w:numId w:val="32"/>
+        </w:numPr>
+        <w:rPr>
+          <w:lang w:val="en"/>
+        </w:rPr>
+      </w:pPr>
+      <w:r>
+        <w:rPr>
+          <w:lang w:val="en"/>
+        </w:rPr>
+        <w:t>(Scénario 2.2)</w:t>
+      </w:r>
+    </w:p>
+    <w:p>
+      <w:pPr>
+        <w:pStyle w:val="Titre3"/>
+        <w:rPr>
+          <w:lang w:val="en"/>
+        </w:rPr>
+      </w:pPr>
+      <w:bookmarkStart w:id="11" w:name="_Toc2333856"/>
+      <w:r>
+        <w:rPr>
+          <w:lang w:val="en"/>
+        </w:rPr>
+        <w:t>(Jouer contre l’ordi</w:t>
+      </w:r>
+      <w:r>
+        <w:rPr>
+          <w:lang w:val="en"/>
+        </w:rPr>
+        <w:t>…</w:t>
+      </w:r>
+      <w:r>
+        <w:rPr>
+          <w:lang w:val="en"/>
+        </w:rPr>
+        <w:t>)</w:t>
+      </w:r>
+      <w:bookmarkEnd w:id="11"/>
+    </w:p>
+    <w:p>
+      <w:pPr>
+        <w:pStyle w:val="Titre4"/>
+        <w:numPr>
+          <w:ilvl w:val="1"/>
+          <w:numId w:val="32"/>
+        </w:numPr>
+        <w:rPr>
+          <w:lang w:val="en"/>
+        </w:rPr>
+      </w:pPr>
+      <w:r>
+        <w:rPr>
+          <w:lang w:val="en"/>
+        </w:rPr>
+        <w:t>Jouer une partie normale</w:t>
+      </w:r>
+    </w:p>
+    <w:p>
+      <w:pPr>
+        <w:rPr>
+          <w:lang w:val="en"/>
+        </w:rPr>
+      </w:pPr>
+    </w:p>
+    <w:p>
+      <w:pPr>
+        <w:rPr>
+          <w:lang w:val="en"/>
+        </w:rPr>
+      </w:pPr>
+    </w:p>
+    <w:tbl>
+      <w:tblPr>
+        <w:tblStyle w:val="TableauGrille4-Accentuation1"/>
+        <w:tblpPr w:leftFromText="141" w:rightFromText="141" w:vertAnchor="page" w:horzAnchor="margin" w:tblpY="5342"/>
+        <w:tblOverlap w:val="never"/>
+        <w:tblW w:w="9067" w:type="dxa"/>
+        <w:tblLook w:val="04A0" w:firstRow="1" w:lastRow="0" w:firstColumn="1" w:lastColumn="0" w:noHBand="0" w:noVBand="1"/>
+      </w:tblPr>
+      <w:tblGrid>
+        <w:gridCol w:w="2758"/>
+        <w:gridCol w:w="6309"/>
+      </w:tblGrid>
+      <w:tr>
+        <w:trPr>
+          <w:cnfStyle w:val="100000000000" w:firstRow="1" w:lastRow="0" w:firstColumn="0" w:lastColumn="0" w:oddVBand="0" w:evenVBand="0" w:oddHBand="0" w:evenHBand="0" w:firstRowFirstColumn="0" w:firstRowLastColumn="0" w:lastRowFirstColumn="0" w:lastRowLastColumn="0"/>
+          <w:cantSplit/>
+          <w:trHeight w:val="297"/>
+        </w:trPr>
+        <w:tc>
+          <w:tcPr>
+            <w:cnfStyle w:val="001000000000" w:firstRow="0" w:lastRow="0" w:firstColumn="1" w:lastColumn="0" w:oddVBand="0" w:evenVBand="0" w:oddHBand="0" w:evenHBand="0" w:firstRowFirstColumn="0" w:firstRowLastColumn="0" w:lastRowFirstColumn="0" w:lastRowLastColumn="0"/>
+            <w:tcW w:w="2758" w:type="dxa"/>
+          </w:tcPr>
+          <w:p>
+            <w:r>
+              <w:t xml:space="preserve">Identifiant </w:t>
+            </w:r>
+          </w:p>
+        </w:tc>
+        <w:tc>
+          <w:tcPr>
+            <w:tcW w:w="6309" w:type="dxa"/>
+          </w:tcPr>
+          <w:p>
+            <w:pPr>
+              <w:cnfStyle w:val="100000000000" w:firstRow="1" w:lastRow="0" w:firstColumn="0" w:lastColumn="0" w:oddVBand="0" w:evenVBand="0" w:oddHBand="0" w:evenHBand="0" w:firstRowFirstColumn="0" w:firstRowLastColumn="0" w:lastRowFirstColumn="0" w:lastRowLastColumn="0"/>
+            </w:pPr>
+            <w:r>
+              <w:t>J01</w:t>
+            </w:r>
+          </w:p>
+        </w:tc>
+      </w:tr>
+      <w:tr>
+        <w:trPr>
+          <w:cnfStyle w:val="000000100000" w:firstRow="0" w:lastRow="0" w:firstColumn="0" w:lastColumn="0" w:oddVBand="0" w:evenVBand="0" w:oddHBand="1" w:evenHBand="0" w:firstRowFirstColumn="0" w:firstRowLastColumn="0" w:lastRowFirstColumn="0" w:lastRowLastColumn="0"/>
+          <w:cantSplit/>
+          <w:trHeight w:val="297"/>
+        </w:trPr>
+        <w:tc>
+          <w:tcPr>
+            <w:cnfStyle w:val="001000000000" w:firstRow="0" w:lastRow="0" w:firstColumn="1" w:lastColumn="0" w:oddVBand="0" w:evenVBand="0" w:oddHBand="0" w:evenHBand="0" w:firstRowFirstColumn="0" w:firstRowLastColumn="0" w:lastRowFirstColumn="0" w:lastRowLastColumn="0"/>
+            <w:tcW w:w="2758" w:type="dxa"/>
+          </w:tcPr>
+          <w:p>
+            <w:pPr>
+              <w:rPr>
+                <w:b w:val="0"/>
+              </w:rPr>
+            </w:pPr>
+            <w:r>
+              <w:rPr>
+                <w:b w:val="0"/>
+              </w:rPr>
+              <w:t xml:space="preserve">En tant que </w:t>
+            </w:r>
+          </w:p>
+        </w:tc>
+        <w:tc>
+          <w:tcPr>
+            <w:tcW w:w="6309" w:type="dxa"/>
+          </w:tcPr>
+          <w:p>
+            <w:pPr>
+              <w:cnfStyle w:val="000000100000" w:firstRow="0" w:lastRow="0" w:firstColumn="0" w:lastColumn="0" w:oddVBand="0" w:evenVBand="0" w:oddHBand="1" w:evenHBand="0" w:firstRowFirstColumn="0" w:firstRowLastColumn="0" w:lastRowFirstColumn="0" w:lastRowLastColumn="0"/>
+            </w:pPr>
+            <w:r>
+              <w:t>Utilisateur</w:t>
+            </w:r>
+          </w:p>
+        </w:tc>
+      </w:tr>
+      <w:tr>
+        <w:trPr>
+          <w:cantSplit/>
+          <w:trHeight w:val="297"/>
+        </w:trPr>
+        <w:tc>
+          <w:tcPr>
+            <w:cnfStyle w:val="001000000000" w:firstRow="0" w:lastRow="0" w:firstColumn="1" w:lastColumn="0" w:oddVBand="0" w:evenVBand="0" w:oddHBand="0" w:evenHBand="0" w:firstRowFirstColumn="0" w:firstRowLastColumn="0" w:lastRowFirstColumn="0" w:lastRowLastColumn="0"/>
+            <w:tcW w:w="2758" w:type="dxa"/>
+          </w:tcPr>
+          <w:p>
+            <w:pPr>
+              <w:rPr>
+                <w:b w:val="0"/>
+              </w:rPr>
+            </w:pPr>
+            <w:r>
+              <w:rPr>
+                <w:b w:val="0"/>
+              </w:rPr>
+              <w:t>Je veux</w:t>
+            </w:r>
+          </w:p>
+        </w:tc>
+        <w:tc>
+          <w:tcPr>
+            <w:tcW w:w="6309" w:type="dxa"/>
+          </w:tcPr>
+          <w:p>
+            <w:pPr>
+              <w:cnfStyle w:val="000000000000" w:firstRow="0" w:lastRow="0" w:firstColumn="0" w:lastColumn="0" w:oddVBand="0" w:evenVBand="0" w:oddHBand="0" w:evenHBand="0" w:firstRowFirstColumn="0" w:firstRowLastColumn="0" w:lastRowFirstColumn="0" w:lastRowLastColumn="0"/>
+            </w:pPr>
+            <w:r>
+              <w:t xml:space="preserve">Jouer une partie normale </w:t>
+            </w:r>
+          </w:p>
+        </w:tc>
+      </w:tr>
+      <w:tr>
+        <w:trPr>
+          <w:cnfStyle w:val="000000100000" w:firstRow="0" w:lastRow="0" w:firstColumn="0" w:lastColumn="0" w:oddVBand="0" w:evenVBand="0" w:oddHBand="1" w:evenHBand="0" w:firstRowFirstColumn="0" w:firstRowLastColumn="0" w:lastRowFirstColumn="0" w:lastRowLastColumn="0"/>
+          <w:cantSplit/>
+          <w:trHeight w:val="297"/>
+        </w:trPr>
+        <w:tc>
+          <w:tcPr>
+            <w:cnfStyle w:val="001000000000" w:firstRow="0" w:lastRow="0" w:firstColumn="1" w:lastColumn="0" w:oddVBand="0" w:evenVBand="0" w:oddHBand="0" w:evenHBand="0" w:firstRowFirstColumn="0" w:firstRowLastColumn="0" w:lastRowFirstColumn="0" w:lastRowLastColumn="0"/>
+            <w:tcW w:w="2758" w:type="dxa"/>
+          </w:tcPr>
+          <w:p>
+            <w:pPr>
+              <w:rPr>
+                <w:b w:val="0"/>
+              </w:rPr>
+            </w:pPr>
+            <w:r>
+              <w:rPr>
+                <w:b w:val="0"/>
+              </w:rPr>
+              <w:t>Pour</w:t>
+            </w:r>
+          </w:p>
+        </w:tc>
+        <w:tc>
+          <w:tcPr>
+            <w:tcW w:w="6309" w:type="dxa"/>
+          </w:tcPr>
+          <w:p>
+            <w:pPr>
+              <w:cnfStyle w:val="000000100000" w:firstRow="0" w:lastRow="0" w:firstColumn="0" w:lastColumn="0" w:oddVBand="0" w:evenVBand="0" w:oddHBand="1" w:evenHBand="0" w:firstRowFirstColumn="0" w:firstRowLastColumn="0" w:lastRowFirstColumn="0" w:lastRowLastColumn="0"/>
+            </w:pPr>
+            <w:r>
+              <w:t>Se distraire</w:t>
+            </w:r>
+          </w:p>
+        </w:tc>
+      </w:tr>
+      <w:tr>
+        <w:trPr>
+          <w:cantSplit/>
+          <w:trHeight w:val="297"/>
+        </w:trPr>
+        <w:tc>
+          <w:tcPr>
+            <w:cnfStyle w:val="001000000000" w:firstRow="0" w:lastRow="0" w:firstColumn="1" w:lastColumn="0" w:oddVBand="0" w:evenVBand="0" w:oddHBand="0" w:evenHBand="0" w:firstRowFirstColumn="0" w:firstRowLastColumn="0" w:lastRowFirstColumn="0" w:lastRowLastColumn="0"/>
+            <w:tcW w:w="2758" w:type="dxa"/>
+          </w:tcPr>
+          <w:p>
+            <w:pPr>
+              <w:rPr>
+                <w:b w:val="0"/>
+              </w:rPr>
+            </w:pPr>
+            <w:r>
+              <w:rPr>
+                <w:b w:val="0"/>
+              </w:rPr>
+              <w:t>Priorité</w:t>
+            </w:r>
+          </w:p>
+        </w:tc>
+        <w:tc>
+          <w:tcPr>
+            <w:tcW w:w="6309" w:type="dxa"/>
+          </w:tcPr>
+          <w:p>
+            <w:pPr>
+              <w:cnfStyle w:val="000000000000" w:firstRow="0" w:lastRow="0" w:firstColumn="0" w:lastColumn="0" w:oddVBand="0" w:evenVBand="0" w:oddHBand="0" w:evenHBand="0" w:firstRowFirstColumn="0" w:firstRowLastColumn="0" w:lastRowFirstColumn="0" w:lastRowLastColumn="0"/>
+            </w:pPr>
+            <w:r>
+              <w:t>M</w:t>
+            </w:r>
+          </w:p>
+        </w:tc>
+      </w:tr>
+    </w:tbl>
+    <w:tbl>
+      <w:tblPr>
+        <w:tblStyle w:val="TableauGrille4-Accentuation1"/>
+        <w:tblpPr w:leftFromText="141" w:rightFromText="141" w:vertAnchor="text" w:horzAnchor="margin" w:tblpY="212"/>
+        <w:tblW w:w="0" w:type="auto"/>
+        <w:tblLook w:val="04A0" w:firstRow="1" w:lastRow="0" w:firstColumn="1" w:lastColumn="0" w:noHBand="0" w:noVBand="1"/>
+      </w:tblPr>
+      <w:tblGrid>
+        <w:gridCol w:w="3020"/>
+        <w:gridCol w:w="3020"/>
+        <w:gridCol w:w="3020"/>
+      </w:tblGrid>
+      <w:tr>
+        <w:trPr>
+          <w:cnfStyle w:val="100000000000" w:firstRow="1" w:lastRow="0" w:firstColumn="0" w:lastColumn="0" w:oddVBand="0" w:evenVBand="0" w:oddHBand="0" w:evenHBand="0" w:firstRowFirstColumn="0" w:firstRowLastColumn="0" w:lastRowFirstColumn="0" w:lastRowLastColumn="0"/>
+          <w:cantSplit/>
+        </w:trPr>
+        <w:tc>
+          <w:tcPr>
+            <w:cnfStyle w:val="001000000000" w:firstRow="0" w:lastRow="0" w:firstColumn="1" w:lastColumn="0" w:oddVBand="0" w:evenVBand="0" w:oddHBand="0" w:evenHBand="0" w:firstRowFirstColumn="0" w:firstRowLastColumn="0" w:lastRowFirstColumn="0" w:lastRowLastColumn="0"/>
+            <w:tcW w:w="3020" w:type="dxa"/>
+          </w:tcPr>
+          <w:p>
+            <w:r>
+              <w:t>Action</w:t>
+            </w:r>
+          </w:p>
+        </w:tc>
+        <w:tc>
+          <w:tcPr>
+            <w:tcW w:w="3020" w:type="dxa"/>
+          </w:tcPr>
+          <w:p>
+            <w:pPr>
+              <w:cnfStyle w:val="100000000000" w:firstRow="1" w:lastRow="0" w:firstColumn="0" w:lastColumn="0" w:oddVBand="0" w:evenVBand="0" w:oddHBand="0" w:evenHBand="0" w:firstRowFirstColumn="0" w:firstRowLastColumn="0" w:lastRowFirstColumn="0" w:lastRowLastColumn="0"/>
+            </w:pPr>
+            <w:r>
+              <w:t>Condition</w:t>
+            </w:r>
+          </w:p>
+        </w:tc>
+        <w:tc>
+          <w:tcPr>
+            <w:tcW w:w="3020" w:type="dxa"/>
+          </w:tcPr>
+          <w:p>
+            <w:pPr>
+              <w:cnfStyle w:val="100000000000" w:firstRow="1" w:lastRow="0" w:firstColumn="0" w:lastColumn="0" w:oddVBand="0" w:evenVBand="0" w:oddHBand="0" w:evenHBand="0" w:firstRowFirstColumn="0" w:firstRowLastColumn="0" w:lastRowFirstColumn="0" w:lastRowLastColumn="0"/>
+            </w:pPr>
+            <w:r>
+              <w:t>Réaction</w:t>
+            </w:r>
+          </w:p>
+        </w:tc>
+      </w:tr>
+      <w:tr>
+        <w:trPr>
+          <w:cnfStyle w:val="000000100000" w:firstRow="0" w:lastRow="0" w:firstColumn="0" w:lastColumn="0" w:oddVBand="0" w:evenVBand="0" w:oddHBand="1" w:evenHBand="0" w:firstRowFirstColumn="0" w:firstRowLastColumn="0" w:lastRowFirstColumn="0" w:lastRowLastColumn="0"/>
+          <w:cantSplit/>
+        </w:trPr>
+        <w:tc>
+          <w:tcPr>
+            <w:cnfStyle w:val="001000000000" w:firstRow="0" w:lastRow="0" w:firstColumn="1" w:lastColumn="0" w:oddVBand="0" w:evenVBand="0" w:oddHBand="0" w:evenHBand="0" w:firstRowFirstColumn="0" w:firstRowLastColumn="0" w:lastRowFirstColumn="0" w:lastRowLastColumn="0"/>
+            <w:tcW w:w="3020" w:type="dxa"/>
+          </w:tcPr>
+          <w:p>
+            <w:pPr>
+              <w:rPr>
+                <w:b w:val="0"/>
+              </w:rPr>
+            </w:pPr>
+            <w:r>
+              <w:rPr>
+                <w:b w:val="0"/>
+              </w:rPr>
+              <w:t>Je clique le jeu de bataille navale</w:t>
+            </w:r>
+          </w:p>
+        </w:tc>
+        <w:tc>
+          <w:tcPr>
+            <w:tcW w:w="3020" w:type="dxa"/>
+          </w:tcPr>
+          <w:p>
+            <w:pPr>
+              <w:cnfStyle w:val="000000100000" w:firstRow="0" w:lastRow="0" w:firstColumn="0" w:lastColumn="0" w:oddVBand="0" w:evenVBand="0" w:oddHBand="1" w:evenHBand="0" w:firstRowFirstColumn="0" w:firstRowLastColumn="0" w:lastRowFirstColumn="0" w:lastRowLastColumn="0"/>
+            </w:pPr>
+          </w:p>
+        </w:tc>
+        <w:tc>
+          <w:tcPr>
+            <w:tcW w:w="3020" w:type="dxa"/>
+          </w:tcPr>
+          <w:p>
+            <w:pPr>
+              <w:cnfStyle w:val="000000100000" w:firstRow="0" w:lastRow="0" w:firstColumn="0" w:lastColumn="0" w:oddVBand="0" w:evenVBand="0" w:oddHBand="1" w:evenHBand="0" w:firstRowFirstColumn="0" w:firstRowLastColumn="0" w:lastRowFirstColumn="0" w:lastRowLastColumn="0"/>
+            </w:pPr>
+            <w:r>
+              <w:t>Le jeu s’allume et s’affiche un menu (01)</w:t>
+            </w:r>
+          </w:p>
+        </w:tc>
+      </w:tr>
+      <w:tr>
+        <w:trPr>
+          <w:cantSplit/>
+        </w:trPr>
+        <w:tc>
+          <w:tcPr>
+            <w:cnfStyle w:val="001000000000" w:firstRow="0" w:lastRow="0" w:firstColumn="1" w:lastColumn="0" w:oddVBand="0" w:evenVBand="0" w:oddHBand="0" w:evenHBand="0" w:firstRowFirstColumn="0" w:firstRowLastColumn="0" w:lastRowFirstColumn="0" w:lastRowLastColumn="0"/>
+            <w:tcW w:w="3020" w:type="dxa"/>
+          </w:tcPr>
+          <w:p>
+            <w:pPr>
+              <w:rPr>
+                <w:b w:val="0"/>
+              </w:rPr>
+            </w:pPr>
+            <w:r>
+              <w:rPr>
+                <w:b w:val="0"/>
+              </w:rPr>
+              <w:t>Choisi l’option 2</w:t>
+            </w:r>
+          </w:p>
+          <w:p>
+            <w:pPr>
+              <w:rPr>
+                <w:b w:val="0"/>
+              </w:rPr>
+            </w:pPr>
+          </w:p>
+        </w:tc>
+        <w:tc>
+          <w:tcPr>
+            <w:tcW w:w="3020" w:type="dxa"/>
+          </w:tcPr>
+          <w:p>
+            <w:pPr>
+              <w:cnfStyle w:val="000000000000" w:firstRow="0" w:lastRow="0" w:firstColumn="0" w:lastColumn="0" w:oddVBand="0" w:evenVBand="0" w:oddHBand="0" w:evenHBand="0" w:firstRowFirstColumn="0" w:firstRowLastColumn="0" w:lastRowFirstColumn="0" w:lastRowLastColumn="0"/>
+            </w:pPr>
+          </w:p>
+        </w:tc>
+        <w:tc>
+          <w:tcPr>
+            <w:tcW w:w="3020" w:type="dxa"/>
+          </w:tcPr>
+          <w:p>
+            <w:pPr>
+              <w:cnfStyle w:val="000000000000" w:firstRow="0" w:lastRow="0" w:firstColumn="0" w:lastColumn="0" w:oddVBand="0" w:evenVBand="0" w:oddHBand="0" w:evenHBand="0" w:firstRowFirstColumn="0" w:firstRowLastColumn="0" w:lastRowFirstColumn="0" w:lastRowLastColumn="0"/>
+            </w:pPr>
+            <w:r>
+              <w:t>Afficher les possibilités de placement (03)</w:t>
+            </w:r>
+          </w:p>
+        </w:tc>
+      </w:tr>
+      <w:tr>
+        <w:trPr>
+          <w:cnfStyle w:val="000000100000" w:firstRow="0" w:lastRow="0" w:firstColumn="0" w:lastColumn="0" w:oddVBand="0" w:evenVBand="0" w:oddHBand="1" w:evenHBand="0" w:firstRowFirstColumn="0" w:firstRowLastColumn="0" w:lastRowFirstColumn="0" w:lastRowLastColumn="0"/>
+          <w:cantSplit/>
+        </w:trPr>
+        <w:tc>
+          <w:tcPr>
+            <w:cnfStyle w:val="001000000000" w:firstRow="0" w:lastRow="0" w:firstColumn="1" w:lastColumn="0" w:oddVBand="0" w:evenVBand="0" w:oddHBand="0" w:evenHBand="0" w:firstRowFirstColumn="0" w:firstRowLastColumn="0" w:lastRowFirstColumn="0" w:lastRowLastColumn="0"/>
+            <w:tcW w:w="3020" w:type="dxa"/>
+          </w:tcPr>
+          <w:p>
+            <w:pPr>
+              <w:rPr>
+                <w:b w:val="0"/>
+              </w:rPr>
+            </w:pPr>
+            <w:r>
+              <w:rPr>
+                <w:b w:val="0"/>
+              </w:rPr>
+              <w:t>Choisi l’option 1</w:t>
+            </w:r>
+          </w:p>
+        </w:tc>
+        <w:tc>
+          <w:tcPr>
+            <w:tcW w:w="3020" w:type="dxa"/>
+          </w:tcPr>
+          <w:p>
+            <w:pPr>
+              <w:cnfStyle w:val="000000100000" w:firstRow="0" w:lastRow="0" w:firstColumn="0" w:lastColumn="0" w:oddVBand="0" w:evenVBand="0" w:oddHBand="1" w:evenHBand="0" w:firstRowFirstColumn="0" w:firstRowLastColumn="0" w:lastRowFirstColumn="0" w:lastRowLastColumn="0"/>
+            </w:pPr>
+          </w:p>
+        </w:tc>
+        <w:tc>
+          <w:tcPr>
+            <w:tcW w:w="3020" w:type="dxa"/>
+          </w:tcPr>
+          <w:p>
+            <w:pPr>
+              <w:cnfStyle w:val="000000100000" w:firstRow="0" w:lastRow="0" w:firstColumn="0" w:lastColumn="0" w:oddVBand="0" w:evenVBand="0" w:oddHBand="1" w:evenHBand="0" w:firstRowFirstColumn="0" w:firstRowLastColumn="0" w:lastRowFirstColumn="0" w:lastRowLastColumn="0"/>
+            </w:pPr>
+            <w:r>
+              <w:t>Chargé la grille fixe.</w:t>
+            </w:r>
+          </w:p>
+          <w:p>
+            <w:pPr>
+              <w:cnfStyle w:val="000000100000" w:firstRow="0" w:lastRow="0" w:firstColumn="0" w:lastColumn="0" w:oddVBand="0" w:evenVBand="0" w:oddHBand="1" w:evenHBand="0" w:firstRowFirstColumn="0" w:firstRowLastColumn="0" w:lastRowFirstColumn="0" w:lastRowLastColumn="0"/>
+            </w:pPr>
+            <w:r>
+              <w:t>Retour au menu (01)</w:t>
+            </w:r>
+          </w:p>
+        </w:tc>
+      </w:tr>
+      <w:tr>
+        <w:trPr>
+          <w:cantSplit/>
+        </w:trPr>
+        <w:tc>
+          <w:tcPr>
+            <w:cnfStyle w:val="001000000000" w:firstRow="0" w:lastRow="0" w:firstColumn="1" w:lastColumn="0" w:oddVBand="0" w:evenVBand="0" w:oddHBand="0" w:evenHBand="0" w:firstRowFirstColumn="0" w:firstRowLastColumn="0" w:lastRowFirstColumn="0" w:lastRowLastColumn="0"/>
+            <w:tcW w:w="3020" w:type="dxa"/>
+          </w:tcPr>
+          <w:p>
+            <w:pPr>
+              <w:rPr>
+                <w:b w:val="0"/>
+              </w:rPr>
+            </w:pPr>
+            <w:r>
+              <w:rPr>
+                <w:b w:val="0"/>
+              </w:rPr>
+              <w:t>Choisi l’option 3</w:t>
+            </w:r>
+          </w:p>
+        </w:tc>
+        <w:tc>
+          <w:tcPr>
+            <w:tcW w:w="3020" w:type="dxa"/>
+          </w:tcPr>
+          <w:p>
+            <w:pPr>
+              <w:cnfStyle w:val="000000000000" w:firstRow="0" w:lastRow="0" w:firstColumn="0" w:lastColumn="0" w:oddVBand="0" w:evenVBand="0" w:oddHBand="0" w:evenHBand="0" w:firstRowFirstColumn="0" w:firstRowLastColumn="0" w:lastRowFirstColumn="0" w:lastRowLastColumn="0"/>
+            </w:pPr>
+          </w:p>
+        </w:tc>
+        <w:tc>
+          <w:tcPr>
+            <w:tcW w:w="3020" w:type="dxa"/>
+          </w:tcPr>
+          <w:p>
+            <w:pPr>
+              <w:cnfStyle w:val="000000000000" w:firstRow="0" w:lastRow="0" w:firstColumn="0" w:lastColumn="0" w:oddVBand="0" w:evenVBand="0" w:oddHBand="0" w:evenHBand="0" w:firstRowFirstColumn="0" w:firstRowLastColumn="0" w:lastRowFirstColumn="0" w:lastRowLastColumn="0"/>
+            </w:pPr>
+            <w:r>
+              <w:t xml:space="preserve">La partie commence </w:t>
+            </w:r>
+          </w:p>
+        </w:tc>
+      </w:tr>
+    </w:tbl>
+    <w:p>
+      <w:pPr>
+        <w:rPr>
+          <w:lang w:val="en"/>
+        </w:rPr>
+      </w:pPr>
+    </w:p>
+    <w:p>
+      <w:pPr>
+        <w:pStyle w:val="Titre4"/>
+        <w:numPr>
+          <w:ilvl w:val="1"/>
+          <w:numId w:val="32"/>
+        </w:numPr>
+        <w:rPr>
+          <w:lang w:val="fr-CH"/>
+        </w:rPr>
+      </w:pPr>
+      <w:r>
+        <w:rPr>
+          <w:lang w:val="fr-CH"/>
+        </w:rPr>
+        <w:t>Une partie interrompue et reprise plus tard</w:t>
+      </w:r>
+    </w:p>
+    <w:p>
+      <w:pPr>
+        <w:rPr>
+          <w:lang w:val="fr-CH"/>
+        </w:rPr>
+      </w:pPr>
     </w:p>
     <w:p>
       <w:pPr>
@@ -3655,78 +5385,25 @@
           <w:iCs/>
         </w:rPr>
       </w:pPr>
-      <w:bookmarkStart w:id="4" w:name="_Toc2333850"/>
+      <w:bookmarkStart w:id="12" w:name="_Toc2333857"/>
       <w:r>
         <w:rPr>
           <w:i w:val="0"/>
           <w:iCs/>
         </w:rPr>
-        <w:t>Objectifs</w:t>
-      </w:r>
-      <w:bookmarkEnd w:id="4"/>
-    </w:p>
-    <w:p>
-      <w:pPr>
-        <w:pStyle w:val="Help"/>
-      </w:pPr>
-      <w:r>
-        <w:t xml:space="preserve">Ce chapitre énumère les objectifs </w:t>
-      </w:r>
-      <w:r>
-        <w:t>généraux du projet</w:t>
-      </w:r>
-      <w:r>
-        <w:t xml:space="preserve">. </w:t>
-      </w:r>
-      <w:r>
-        <w:t>A ce stade, c</w:t>
-      </w:r>
-      <w:r>
-        <w:t>es objectifs ne</w:t>
-      </w:r>
-      <w:r>
-        <w:t xml:space="preserve"> sont pas nécessairement SMART  I</w:t>
-      </w:r>
-      <w:r>
-        <w:t>l est par exemple acceptable d’avoir un objectif du genre « </w:t>
-      </w:r>
-      <w:r>
-        <w:t>L’application doit être très réactive » ; un tel objectif n’est pas mesurable mais il indique qu’une attention particulière doit être portée à la performance.</w:t>
-      </w:r>
-    </w:p>
-    <w:p>
-      <w:pPr>
-        <w:pStyle w:val="Help"/>
-      </w:pPr>
-      <w:r>
-        <w:t xml:space="preserve">Les objectifs pourront </w:t>
-      </w:r>
-      <w:r>
-        <w:t xml:space="preserve">éventuellement </w:t>
-      </w:r>
-      <w:r>
-        <w:t>être revus après l'analyse</w:t>
-      </w:r>
-    </w:p>
-    <w:p>
-      <w:pPr>
-        <w:pStyle w:val="Help"/>
-      </w:pPr>
-      <w:r>
-        <w:t xml:space="preserve">Ces éléments peuvent être repris </w:t>
-      </w:r>
-      <w:r>
-        <w:t xml:space="preserve">et complétés à partir </w:t>
-      </w:r>
-      <w:r>
-        <w:t>de la fiche signalétique</w:t>
-      </w:r>
-      <w:r>
-        <w:t xml:space="preserve"> </w:t>
-      </w:r>
-      <w:r>
-        <w:t>ou du cahier des charges.</w:t>
-      </w:r>
+        <w:t>Modèle Conceptuel de Données</w:t>
+      </w:r>
+      <w:bookmarkEnd w:id="12"/>
+    </w:p>
+    <w:p>
+      <w:r>
+        <w:t xml:space="preserve">Pas besoin </w:t>
+      </w:r>
+      <w:r>
+        <w:t>dans ce cas</w:t>
+      </w:r>
+      <w:bookmarkStart w:id="13" w:name="_GoBack"/>
+      <w:bookmarkEnd w:id="13"/>
     </w:p>
     <w:p>
       <w:pPr>
@@ -3736,349 +5413,16 @@
           <w:iCs/>
         </w:rPr>
       </w:pPr>
-      <w:bookmarkStart w:id="5" w:name="_Toc2333851"/>
+      <w:bookmarkStart w:id="14" w:name="_Toc2333858"/>
       <w:r>
         <w:rPr>
           <w:i w:val="0"/>
           <w:iCs/>
         </w:rPr>
-        <w:t>Planification</w:t>
-      </w:r>
-      <w:r>
-        <w:rPr>
-          <w:i w:val="0"/>
-          <w:iCs/>
-        </w:rPr>
-        <w:t xml:space="preserve"> initiale</w:t>
-      </w:r>
-      <w:bookmarkEnd w:id="5"/>
-    </w:p>
-    <w:p>
-      <w:pPr>
-        <w:pStyle w:val="Help"/>
-      </w:pPr>
-      <w:r>
-        <w:t>P</w:t>
-      </w:r>
-      <w:r>
-        <w:t xml:space="preserve">lanification </w:t>
-      </w:r>
-      <w:r>
-        <w:t xml:space="preserve">très globale </w:t>
-      </w:r>
-      <w:r>
-        <w:t>du projet</w:t>
-      </w:r>
-      <w:r>
-        <w:t xml:space="preserve"> qui sera</w:t>
-      </w:r>
-      <w:r>
-        <w:t xml:space="preserve"> revue après l'</w:t>
-      </w:r>
-      <w:r>
-        <w:t>a</w:t>
-      </w:r>
-      <w:r>
-        <w:t xml:space="preserve">nalyse. </w:t>
-      </w:r>
-    </w:p>
-    <w:p>
-      <w:pPr>
-        <w:pStyle w:val="Help"/>
-      </w:pPr>
-      <w:r>
-        <w:t>Les dates de début, de fin et des étapes principales seront mises en évidence.</w:t>
-      </w:r>
-    </w:p>
-    <w:p>
-      <w:pPr>
-        <w:pStyle w:val="Help"/>
-      </w:pPr>
-      <w:r>
-        <w:t xml:space="preserve">Ces éléments peuvent être repris </w:t>
-      </w:r>
-      <w:r>
-        <w:t>de la fiche signalétique</w:t>
-      </w:r>
-      <w:r>
-        <w:t xml:space="preserve"> ou du cahier des charges</w:t>
-      </w:r>
-    </w:p>
-    <w:p>
-      <w:pPr>
-        <w:pStyle w:val="Titre1"/>
-      </w:pPr>
-      <w:bookmarkStart w:id="6" w:name="_Toc2333852"/>
-      <w:r>
-        <w:t>Analyse</w:t>
-      </w:r>
-      <w:bookmarkEnd w:id="6"/>
-    </w:p>
-    <w:p>
-      <w:pPr>
-        <w:pStyle w:val="Help"/>
-      </w:pPr>
-      <w:bookmarkStart w:id="7" w:name="_Toc25553307"/>
-      <w:bookmarkStart w:id="8" w:name="_Toc71691011"/>
-      <w:r>
-        <w:t xml:space="preserve">L’analyse </w:t>
-      </w:r>
-      <w:r>
-        <w:t>détaille ce qui va être fait</w:t>
-      </w:r>
-      <w:r>
-        <w:t>.</w:t>
-      </w:r>
-      <w:r>
-        <w:t xml:space="preserve"> A quoi va ressemble</w:t>
-      </w:r>
-      <w:r>
-        <w:t>r</w:t>
-      </w:r>
-      <w:r>
-        <w:t xml:space="preserve"> le produit fini. Comment il va fonctionner.</w:t>
-      </w:r>
-    </w:p>
-    <w:p>
-      <w:pPr>
-        <w:pStyle w:val="Help"/>
-      </w:pPr>
-      <w:r>
-        <w:t>Elle</w:t>
-      </w:r>
-      <w:r>
-        <w:t xml:space="preserve"> doit faire l’objet d’une revue avec le client ; on s’assure que l’on a bien co</w:t>
-      </w:r>
-      <w:r>
-        <w:t>mpris ce qu’il attend du projet.</w:t>
-      </w:r>
-    </w:p>
-    <w:p>
-      <w:pPr>
-        <w:pStyle w:val="Titre2"/>
-        <w:rPr>
-          <w:i w:val="0"/>
-          <w:iCs/>
-        </w:rPr>
-      </w:pPr>
-      <w:bookmarkStart w:id="9" w:name="_Toc2333853"/>
-      <w:bookmarkEnd w:id="7"/>
+        <w:t>Stratégie de test</w:t>
+      </w:r>
       <w:bookmarkEnd w:id="8"/>
-      <w:r>
-        <w:rPr>
-          <w:i w:val="0"/>
-          <w:iCs/>
-        </w:rPr>
-        <w:lastRenderedPageBreak/>
-        <w:t>Use cases et scénarios</w:t>
-      </w:r>
-      <w:bookmarkEnd w:id="9"/>
-    </w:p>
-    <w:p>
-      <w:pPr>
-        <w:pStyle w:val="Help"/>
-      </w:pPr>
-      <w:r>
-        <w:t>Les maquettes référencées par les scénarios sont fournies dans un document séparé</w:t>
-      </w:r>
-    </w:p>
-    <w:p>
-      <w:pPr>
-        <w:pStyle w:val="Titre3"/>
-        <w:rPr>
-          <w:lang w:val="en"/>
-        </w:rPr>
-      </w:pPr>
-      <w:bookmarkStart w:id="10" w:name="_Toc2333854"/>
-      <w:bookmarkStart w:id="11" w:name="_Toc71691012"/>
-      <w:r>
-        <w:rPr>
-          <w:lang w:val="en"/>
-        </w:rPr>
-        <w:t>(Use case 1)</w:t>
-      </w:r>
-      <w:bookmarkEnd w:id="10"/>
-    </w:p>
-    <w:p>
-      <w:pPr>
-        <w:pStyle w:val="Titre4"/>
-        <w:rPr>
-          <w:lang w:val="en"/>
-        </w:rPr>
-      </w:pPr>
-      <w:r>
-        <w:rPr>
-          <w:lang w:val="en"/>
-        </w:rPr>
-        <w:t>(Scénario 1.1)</w:t>
-      </w:r>
-    </w:p>
-    <w:p>
-      <w:pPr>
-        <w:pStyle w:val="Titre4"/>
-        <w:rPr>
-          <w:lang w:val="en"/>
-        </w:rPr>
-      </w:pPr>
-      <w:r>
-        <w:rPr>
-          <w:lang w:val="en"/>
-        </w:rPr>
-        <w:t>(Scénario 1.2)</w:t>
-      </w:r>
-    </w:p>
-    <w:p>
-      <w:pPr>
-        <w:pStyle w:val="Titre4"/>
-        <w:rPr>
-          <w:lang w:val="en"/>
-        </w:rPr>
-      </w:pPr>
-      <w:r>
-        <w:rPr>
-          <w:lang w:val="en"/>
-        </w:rPr>
-        <w:t>(Scénario …)</w:t>
-      </w:r>
-    </w:p>
-    <w:p>
-      <w:pPr>
-        <w:pStyle w:val="Titre3"/>
-        <w:rPr>
-          <w:lang w:val="en"/>
-        </w:rPr>
-      </w:pPr>
-      <w:bookmarkStart w:id="12" w:name="_Toc2333855"/>
-      <w:r>
-        <w:rPr>
-          <w:lang w:val="en"/>
-        </w:rPr>
-        <w:t>(Use case 2</w:t>
-      </w:r>
-      <w:r>
-        <w:rPr>
-          <w:lang w:val="en"/>
-        </w:rPr>
-        <w:t>)</w:t>
-      </w:r>
-      <w:bookmarkEnd w:id="12"/>
-    </w:p>
-    <w:p>
-      <w:pPr>
-        <w:pStyle w:val="Titre4"/>
-        <w:rPr>
-          <w:lang w:val="en"/>
-        </w:rPr>
-      </w:pPr>
-      <w:r>
-        <w:rPr>
-          <w:lang w:val="en"/>
-        </w:rPr>
-        <w:t>(Scénario 2.1)</w:t>
-      </w:r>
-    </w:p>
-    <w:p>
-      <w:pPr>
-        <w:pStyle w:val="Titre4"/>
-        <w:rPr>
-          <w:lang w:val="en"/>
-        </w:rPr>
-      </w:pPr>
-      <w:r>
-        <w:rPr>
-          <w:lang w:val="en"/>
-        </w:rPr>
-        <w:t>(Scénario 2.2)</w:t>
-      </w:r>
-    </w:p>
-    <w:p>
-      <w:pPr>
-        <w:pStyle w:val="Titre3"/>
-        <w:rPr>
-          <w:lang w:val="en"/>
-        </w:rPr>
-      </w:pPr>
-      <w:bookmarkStart w:id="13" w:name="_Toc2333856"/>
-      <w:r>
-        <w:rPr>
-          <w:lang w:val="en"/>
-        </w:rPr>
-        <w:t>(Use case …</w:t>
-      </w:r>
-      <w:r>
-        <w:rPr>
-          <w:lang w:val="en"/>
-        </w:rPr>
-        <w:t>)</w:t>
-      </w:r>
-      <w:bookmarkEnd w:id="13"/>
-    </w:p>
-    <w:p>
-      <w:pPr>
-        <w:pStyle w:val="Titre4"/>
-        <w:rPr>
-          <w:lang w:val="en"/>
-        </w:rPr>
-      </w:pPr>
-      <w:r>
-        <w:rPr>
-          <w:lang w:val="en"/>
-        </w:rPr>
-        <w:t>(Scénario …)</w:t>
-      </w:r>
-    </w:p>
-    <w:p>
-      <w:pPr>
-        <w:pStyle w:val="Titre2"/>
-        <w:rPr>
-          <w:i w:val="0"/>
-          <w:iCs/>
-        </w:rPr>
-      </w:pPr>
-      <w:bookmarkStart w:id="14" w:name="_Toc2333857"/>
-      <w:r>
-        <w:rPr>
-          <w:i w:val="0"/>
-          <w:iCs/>
-        </w:rPr>
-        <w:t>Modèle Conceptuel de Données</w:t>
-      </w:r>
       <w:bookmarkEnd w:id="14"/>
-    </w:p>
-    <w:p>
-      <w:pPr>
-        <w:pStyle w:val="Help"/>
-      </w:pPr>
-      <w:r>
-        <w:t>Un MCD est pertinent dans un très grand nombre de projets, et ceci même s’il n’y a pas de base de données dans le système à réaliser.</w:t>
-      </w:r>
-    </w:p>
-    <w:p>
-      <w:pPr>
-        <w:pStyle w:val="Help"/>
-      </w:pPr>
-      <w:r>
-        <w:t>Cette section ne peut être supprimée qu’avec l’accord explicite du chef de projet</w:t>
-      </w:r>
-    </w:p>
-    <w:p>
-      <w:pPr>
-        <w:pStyle w:val="Titre2"/>
-        <w:rPr>
-          <w:i w:val="0"/>
-          <w:iCs/>
-        </w:rPr>
-      </w:pPr>
-      <w:bookmarkStart w:id="15" w:name="_Toc2333858"/>
-      <w:r>
-        <w:rPr>
-          <w:i w:val="0"/>
-          <w:iCs/>
-        </w:rPr>
-        <w:t>Stratégie de test</w:t>
-      </w:r>
-      <w:bookmarkEnd w:id="11"/>
-      <w:bookmarkEnd w:id="15"/>
     </w:p>
     <w:p>
       <w:pPr>
@@ -4165,9 +5509,9 @@
           <w:iCs/>
         </w:rPr>
       </w:pPr>
-      <w:bookmarkStart w:id="16" w:name="_Toc25553309"/>
-      <w:bookmarkStart w:id="17" w:name="_Toc71691014"/>
-      <w:bookmarkStart w:id="18" w:name="_Toc2333859"/>
+      <w:bookmarkStart w:id="15" w:name="_Toc25553309"/>
+      <w:bookmarkStart w:id="16" w:name="_Toc71691014"/>
+      <w:bookmarkStart w:id="17" w:name="_Toc2333859"/>
       <w:r>
         <w:rPr>
           <w:i w:val="0"/>
@@ -4175,9 +5519,9 @@
         </w:rPr>
         <w:t>Budget</w:t>
       </w:r>
+      <w:bookmarkEnd w:id="15"/>
       <w:bookmarkEnd w:id="16"/>
       <w:bookmarkEnd w:id="17"/>
-      <w:bookmarkEnd w:id="18"/>
     </w:p>
     <w:p>
       <w:pPr>
@@ -4242,11 +5586,11 @@
           <w:tab w:val="num" w:pos="360"/>
         </w:tabs>
       </w:pPr>
-      <w:bookmarkStart w:id="19" w:name="_Toc2333860"/>
+      <w:bookmarkStart w:id="18" w:name="_Toc2333860"/>
       <w:r>
         <w:t>Implémentation</w:t>
       </w:r>
-      <w:bookmarkEnd w:id="19"/>
+      <w:bookmarkEnd w:id="18"/>
     </w:p>
     <w:p>
       <w:pPr>
@@ -4256,10 +5600,10 @@
           <w:iCs/>
         </w:rPr>
       </w:pPr>
-      <w:bookmarkStart w:id="20" w:name="_Toc2333861"/>
-      <w:bookmarkStart w:id="21" w:name="_Toc25553317"/>
-      <w:bookmarkStart w:id="22" w:name="_Toc71691022"/>
-      <w:bookmarkStart w:id="23" w:name="_Ref254352701"/>
+      <w:bookmarkStart w:id="19" w:name="_Toc2333861"/>
+      <w:bookmarkStart w:id="20" w:name="_Toc25553317"/>
+      <w:bookmarkStart w:id="21" w:name="_Toc71691022"/>
+      <w:bookmarkStart w:id="22" w:name="_Ref254352701"/>
       <w:r>
         <w:rPr>
           <w:i w:val="0"/>
@@ -4267,7 +5611,7 @@
         </w:rPr>
         <w:t>Vue d’ensemble</w:t>
       </w:r>
-      <w:bookmarkEnd w:id="20"/>
+      <w:bookmarkEnd w:id="19"/>
     </w:p>
     <w:p>
       <w:pPr>
@@ -4336,7 +5680,7 @@
           <w:iCs/>
         </w:rPr>
       </w:pPr>
-      <w:bookmarkStart w:id="24" w:name="_Toc2333862"/>
+      <w:bookmarkStart w:id="23" w:name="_Toc2333862"/>
       <w:r>
         <w:rPr>
           <w:i w:val="0"/>
@@ -4344,7 +5688,7 @@
         </w:rPr>
         <w:t>Choix techniques</w:t>
       </w:r>
-      <w:bookmarkEnd w:id="24"/>
+      <w:bookmarkEnd w:id="23"/>
     </w:p>
     <w:p>
       <w:pPr>
@@ -4401,6 +5745,7 @@
         <w:pStyle w:val="Help"/>
       </w:pPr>
       <w:r>
+        <w:lastRenderedPageBreak/>
         <w:t xml:space="preserve">Pour chaque élément cité, on donnera une justification du choix </w:t>
       </w:r>
       <w:r>
@@ -4415,16 +5760,15 @@
           <w:iCs/>
         </w:rPr>
       </w:pPr>
-      <w:bookmarkStart w:id="25" w:name="_Toc2333863"/>
+      <w:bookmarkStart w:id="24" w:name="_Toc2333863"/>
       <w:r>
         <w:rPr>
           <w:i w:val="0"/>
           <w:iCs/>
         </w:rPr>
-        <w:lastRenderedPageBreak/>
         <w:t>Modèle Logique de données</w:t>
       </w:r>
-      <w:bookmarkEnd w:id="25"/>
+      <w:bookmarkEnd w:id="24"/>
     </w:p>
     <w:p>
       <w:pPr>
@@ -4498,7 +5842,7 @@
           <w:iCs/>
         </w:rPr>
       </w:pPr>
-      <w:bookmarkStart w:id="26" w:name="_Toc2333864"/>
+      <w:bookmarkStart w:id="25" w:name="_Toc2333864"/>
       <w:r>
         <w:rPr>
           <w:i w:val="0"/>
@@ -4506,7 +5850,7 @@
         </w:rPr>
         <w:t>Points techniques spécifiques</w:t>
       </w:r>
-      <w:bookmarkEnd w:id="26"/>
+      <w:bookmarkEnd w:id="25"/>
     </w:p>
     <w:p>
       <w:pPr>
@@ -4665,35 +6009,35 @@
       <w:pPr>
         <w:pStyle w:val="Titre3"/>
       </w:pPr>
-      <w:bookmarkStart w:id="27" w:name="_Toc2333865"/>
+      <w:bookmarkStart w:id="26" w:name="_Toc2333865"/>
       <w:r>
         <w:t>Point 1</w:t>
       </w:r>
+      <w:bookmarkEnd w:id="26"/>
+    </w:p>
+    <w:p>
+      <w:pPr>
+        <w:pStyle w:val="Titre3"/>
+      </w:pPr>
+      <w:bookmarkStart w:id="27" w:name="_Toc2333866"/>
+      <w:r>
+        <w:t>Point 2</w:t>
+      </w:r>
       <w:bookmarkEnd w:id="27"/>
     </w:p>
     <w:p>
       <w:pPr>
         <w:pStyle w:val="Titre3"/>
       </w:pPr>
-      <w:bookmarkStart w:id="28" w:name="_Toc2333866"/>
-      <w:r>
-        <w:t>Point 2</w:t>
+      <w:bookmarkStart w:id="28" w:name="_Toc2333867"/>
+      <w:r>
+        <w:t>Point …</w:t>
       </w:r>
       <w:bookmarkEnd w:id="28"/>
     </w:p>
-    <w:p>
-      <w:pPr>
-        <w:pStyle w:val="Titre3"/>
-      </w:pPr>
-      <w:bookmarkStart w:id="29" w:name="_Toc2333867"/>
-      <w:r>
-        <w:t>Point …</w:t>
-      </w:r>
-      <w:bookmarkEnd w:id="29"/>
-    </w:p>
+    <w:bookmarkEnd w:id="20"/>
     <w:bookmarkEnd w:id="21"/>
     <w:bookmarkEnd w:id="22"/>
-    <w:bookmarkEnd w:id="23"/>
     <w:p>
       <w:pPr>
         <w:pStyle w:val="Help"/>
@@ -4751,7 +6095,7 @@
           <w:iCs/>
         </w:rPr>
       </w:pPr>
-      <w:bookmarkStart w:id="30" w:name="_Toc2333868"/>
+      <w:bookmarkStart w:id="29" w:name="_Toc2333868"/>
       <w:r>
         <w:rPr>
           <w:i w:val="0"/>
@@ -4759,27 +6103,27 @@
         </w:rPr>
         <w:t>Livraisons</w:t>
       </w:r>
+      <w:bookmarkEnd w:id="29"/>
+    </w:p>
+    <w:p>
+      <w:pPr>
+        <w:pStyle w:val="Help"/>
+      </w:pPr>
+      <w:r>
+        <w:t>Identification, date et raison de chaque livraison formelle effectuée au cours du projet.</w:t>
+      </w:r>
+    </w:p>
+    <w:p>
+      <w:pPr>
+        <w:pStyle w:val="Titre1"/>
+      </w:pPr>
+      <w:bookmarkStart w:id="30" w:name="_Toc2333869"/>
+      <w:bookmarkStart w:id="31" w:name="_Toc25553321"/>
+      <w:bookmarkStart w:id="32" w:name="_Toc71691025"/>
+      <w:r>
+        <w:t>Tests</w:t>
+      </w:r>
       <w:bookmarkEnd w:id="30"/>
-    </w:p>
-    <w:p>
-      <w:pPr>
-        <w:pStyle w:val="Help"/>
-      </w:pPr>
-      <w:r>
-        <w:t>Identification, date et raison de chaque livraison formelle effectuée au cours du projet.</w:t>
-      </w:r>
-    </w:p>
-    <w:p>
-      <w:pPr>
-        <w:pStyle w:val="Titre1"/>
-      </w:pPr>
-      <w:bookmarkStart w:id="31" w:name="_Toc2333869"/>
-      <w:bookmarkStart w:id="32" w:name="_Toc25553321"/>
-      <w:bookmarkStart w:id="33" w:name="_Toc71691025"/>
-      <w:r>
-        <w:t>Tests</w:t>
-      </w:r>
-      <w:bookmarkEnd w:id="31"/>
     </w:p>
     <w:p>
       <w:pPr>
@@ -4789,7 +6133,7 @@
           <w:iCs/>
         </w:rPr>
       </w:pPr>
-      <w:bookmarkStart w:id="34" w:name="_Toc2333870"/>
+      <w:bookmarkStart w:id="33" w:name="_Toc2333870"/>
       <w:r>
         <w:rPr>
           <w:i w:val="0"/>
@@ -4804,7 +6148,7 @@
         </w:rPr>
         <w:t>est</w:t>
       </w:r>
-      <w:bookmarkEnd w:id="32"/>
+      <w:bookmarkEnd w:id="31"/>
       <w:r>
         <w:rPr>
           <w:i w:val="0"/>
@@ -4812,8 +6156,8 @@
         </w:rPr>
         <w:t>s effectués</w:t>
       </w:r>
+      <w:bookmarkEnd w:id="32"/>
       <w:bookmarkEnd w:id="33"/>
-      <w:bookmarkEnd w:id="34"/>
     </w:p>
     <w:p>
       <w:pPr>
@@ -4831,9 +6175,9 @@
           <w:iCs/>
         </w:rPr>
       </w:pPr>
-      <w:bookmarkStart w:id="35" w:name="_Toc25553322"/>
-      <w:bookmarkStart w:id="36" w:name="_Toc71691026"/>
-      <w:bookmarkStart w:id="37" w:name="_Toc2333871"/>
+      <w:bookmarkStart w:id="34" w:name="_Toc25553322"/>
+      <w:bookmarkStart w:id="35" w:name="_Toc71691026"/>
+      <w:bookmarkStart w:id="36" w:name="_Toc2333871"/>
       <w:r>
         <w:rPr>
           <w:i w:val="0"/>
@@ -4841,7 +6185,7 @@
         </w:rPr>
         <w:t xml:space="preserve">Erreurs </w:t>
       </w:r>
-      <w:bookmarkEnd w:id="35"/>
+      <w:bookmarkEnd w:id="34"/>
       <w:r>
         <w:rPr>
           <w:i w:val="0"/>
@@ -4849,8 +6193,8 @@
         </w:rPr>
         <w:t>restantes</w:t>
       </w:r>
+      <w:bookmarkEnd w:id="35"/>
       <w:bookmarkEnd w:id="36"/>
-      <w:bookmarkEnd w:id="37"/>
       <w:r>
         <w:rPr>
           <w:i w:val="0"/>
@@ -4863,7 +6207,7 @@
       <w:pPr>
         <w:pStyle w:val="Help"/>
       </w:pPr>
-      <w:bookmarkStart w:id="38" w:name="_Toc25553323"/>
+      <w:bookmarkStart w:id="37" w:name="_Toc25553323"/>
       <w:r>
         <w:t xml:space="preserve">S'il reste encore des erreurs: </w:t>
       </w:r>
@@ -4891,7 +6235,7 @@
       <w:r>
         <w:t>Conséquences sur l'utilisation du produit</w:t>
       </w:r>
-      <w:bookmarkEnd w:id="38"/>
+      <w:bookmarkEnd w:id="37"/>
     </w:p>
     <w:p>
       <w:pPr>
@@ -4912,18 +6256,19 @@
           <w:tab w:val="num" w:pos="360"/>
         </w:tabs>
       </w:pPr>
-      <w:bookmarkStart w:id="39" w:name="_Toc25553328"/>
-      <w:bookmarkStart w:id="40" w:name="_Toc71703263"/>
-      <w:bookmarkStart w:id="41" w:name="_Toc2333872"/>
-      <w:r>
+      <w:bookmarkStart w:id="38" w:name="_Toc25553328"/>
+      <w:bookmarkStart w:id="39" w:name="_Toc71703263"/>
+      <w:bookmarkStart w:id="40" w:name="_Toc2333872"/>
+      <w:r>
+        <w:lastRenderedPageBreak/>
         <w:t>C</w:t>
       </w:r>
+      <w:bookmarkEnd w:id="38"/>
       <w:bookmarkEnd w:id="39"/>
+      <w:r>
+        <w:t>onclusions</w:t>
+      </w:r>
       <w:bookmarkEnd w:id="40"/>
-      <w:r>
-        <w:t>onclusions</w:t>
-      </w:r>
-      <w:bookmarkEnd w:id="41"/>
     </w:p>
     <w:p>
       <w:pPr>
@@ -4954,7 +6299,6 @@
         </w:numPr>
       </w:pPr>
       <w:r>
-        <w:lastRenderedPageBreak/>
         <w:t>Comparaison entre ce qui avait prévu et ce qui s’est passé, en termes de planning et (éventuellement) de budget</w:t>
       </w:r>
     </w:p>
@@ -5001,16 +6345,16 @@
           <w:tab w:val="num" w:pos="360"/>
         </w:tabs>
       </w:pPr>
-      <w:bookmarkStart w:id="42" w:name="_Toc71703264"/>
-      <w:bookmarkStart w:id="43" w:name="_Toc2333873"/>
+      <w:bookmarkStart w:id="41" w:name="_Toc71703264"/>
+      <w:bookmarkStart w:id="42" w:name="_Toc2333873"/>
       <w:r>
         <w:t>A</w:t>
       </w:r>
+      <w:bookmarkEnd w:id="41"/>
+      <w:r>
+        <w:t>nnexes</w:t>
+      </w:r>
       <w:bookmarkEnd w:id="42"/>
-      <w:r>
-        <w:t>nnexes</w:t>
-      </w:r>
-      <w:bookmarkEnd w:id="43"/>
     </w:p>
     <w:p>
       <w:pPr>
@@ -5020,8 +6364,8 @@
           <w:iCs/>
         </w:rPr>
       </w:pPr>
-      <w:bookmarkStart w:id="44" w:name="_Toc71703265"/>
-      <w:bookmarkStart w:id="45" w:name="_Toc2333874"/>
+      <w:bookmarkStart w:id="43" w:name="_Toc71703265"/>
+      <w:bookmarkStart w:id="44" w:name="_Toc2333874"/>
       <w:r>
         <w:rPr>
           <w:i w:val="0"/>
@@ -5029,8 +6373,8 @@
         </w:rPr>
         <w:t>Sources – Bibliographie</w:t>
       </w:r>
+      <w:bookmarkEnd w:id="43"/>
       <w:bookmarkEnd w:id="44"/>
-      <w:bookmarkEnd w:id="45"/>
     </w:p>
     <w:p>
       <w:pPr>
@@ -5054,9 +6398,9 @@
           <w:iCs/>
         </w:rPr>
       </w:pPr>
-      <w:bookmarkStart w:id="46" w:name="_Toc25553330"/>
-      <w:bookmarkStart w:id="47" w:name="_Toc71703266"/>
-      <w:bookmarkStart w:id="48" w:name="_Toc2333875"/>
+      <w:bookmarkStart w:id="45" w:name="_Toc25553330"/>
+      <w:bookmarkStart w:id="46" w:name="_Toc71703266"/>
+      <w:bookmarkStart w:id="47" w:name="_Toc2333875"/>
       <w:r>
         <w:rPr>
           <w:i w:val="0"/>
@@ -5064,8 +6408,8 @@
         </w:rPr>
         <w:t xml:space="preserve">Journal de bord </w:t>
       </w:r>
+      <w:bookmarkEnd w:id="45"/>
       <w:bookmarkEnd w:id="46"/>
-      <w:bookmarkEnd w:id="47"/>
       <w:r>
         <w:rPr>
           <w:i w:val="0"/>
@@ -5073,7 +6417,7 @@
         </w:rPr>
         <w:t>du projet</w:t>
       </w:r>
-      <w:bookmarkEnd w:id="48"/>
+      <w:bookmarkEnd w:id="47"/>
     </w:p>
     <w:p/>
     <w:tbl>
@@ -5161,8 +6505,8 @@
       </w:pPr>
     </w:p>
     <w:sectPr>
-      <w:headerReference w:type="default" r:id="rId10"/>
-      <w:footerReference w:type="default" r:id="rId11"/>
+      <w:headerReference w:type="default" r:id="rId12"/>
+      <w:footerReference w:type="default" r:id="rId13"/>
       <w:pgSz w:w="11906" w:h="16838" w:code="9"/>
       <w:pgMar w:top="1418" w:right="1418" w:bottom="1418" w:left="1418" w:header="720" w:footer="720" w:gutter="0"/>
       <w:cols w:space="720"/>
@@ -5229,7 +6573,7 @@
         <w:rStyle w:val="Numrodepage"/>
         <w:noProof/>
       </w:rPr>
-      <w:t>3</w:t>
+      <w:t>4</w:t>
     </w:r>
     <w:r>
       <w:rPr>
@@ -5240,14 +6584,27 @@
     <w:r>
       <w:tab/>
     </w:r>
-    <w:fldSimple w:instr=" SAVEDATE  \* MERGEFORMAT ">
-      <w:r>
-        <w:rPr>
-          <w:noProof/>
-        </w:rPr>
-        <w:t>00/00/0000 00:00:00</w:t>
-      </w:r>
-    </w:fldSimple>
+    <w:r>
+      <w:fldChar w:fldCharType="begin"/>
+    </w:r>
+    <w:r>
+      <w:instrText xml:space="preserve"> SAVEDATE  \* MERGEFORMAT </w:instrText>
+    </w:r>
+    <w:r>
+      <w:fldChar w:fldCharType="separate"/>
+    </w:r>
+    <w:r>
+      <w:rPr>
+        <w:noProof/>
+      </w:rPr>
+      <w:t>18/03/2019 09:36:00</w:t>
+    </w:r>
+    <w:r>
+      <w:rPr>
+        <w:noProof/>
+      </w:rPr>
+      <w:fldChar w:fldCharType="end"/>
+    </w:r>
     <w:r>
       <w:rPr>
         <w:rStyle w:val="Numrodepage"/>
@@ -5518,6 +6875,178 @@
     </w:lvl>
   </w:abstractNum>
   <w:abstractNum w:abstractNumId="1" w15:restartNumberingAfterBreak="0">
+    <w:nsid w:val="02954AF9"/>
+    <w:multiLevelType w:val="multilevel"/>
+    <w:tmpl w:val="100C001F"/>
+    <w:lvl w:ilvl="0">
+      <w:start w:val="1"/>
+      <w:numFmt w:val="decimal"/>
+      <w:lvlText w:val="%1."/>
+      <w:lvlJc w:val="left"/>
+      <w:pPr>
+        <w:ind w:left="360" w:hanging="360"/>
+      </w:pPr>
+    </w:lvl>
+    <w:lvl w:ilvl="1">
+      <w:start w:val="1"/>
+      <w:numFmt w:val="decimal"/>
+      <w:lvlText w:val="%1.%2."/>
+      <w:lvlJc w:val="left"/>
+      <w:pPr>
+        <w:ind w:left="792" w:hanging="432"/>
+      </w:pPr>
+    </w:lvl>
+    <w:lvl w:ilvl="2">
+      <w:start w:val="1"/>
+      <w:numFmt w:val="decimal"/>
+      <w:lvlText w:val="%1.%2.%3."/>
+      <w:lvlJc w:val="left"/>
+      <w:pPr>
+        <w:ind w:left="1224" w:hanging="504"/>
+      </w:pPr>
+    </w:lvl>
+    <w:lvl w:ilvl="3">
+      <w:start w:val="1"/>
+      <w:numFmt w:val="decimal"/>
+      <w:lvlText w:val="%1.%2.%3.%4."/>
+      <w:lvlJc w:val="left"/>
+      <w:pPr>
+        <w:ind w:left="1728" w:hanging="648"/>
+      </w:pPr>
+    </w:lvl>
+    <w:lvl w:ilvl="4">
+      <w:start w:val="1"/>
+      <w:numFmt w:val="decimal"/>
+      <w:lvlText w:val="%1.%2.%3.%4.%5."/>
+      <w:lvlJc w:val="left"/>
+      <w:pPr>
+        <w:ind w:left="2232" w:hanging="792"/>
+      </w:pPr>
+    </w:lvl>
+    <w:lvl w:ilvl="5">
+      <w:start w:val="1"/>
+      <w:numFmt w:val="decimal"/>
+      <w:lvlText w:val="%1.%2.%3.%4.%5.%6."/>
+      <w:lvlJc w:val="left"/>
+      <w:pPr>
+        <w:ind w:left="2736" w:hanging="936"/>
+      </w:pPr>
+    </w:lvl>
+    <w:lvl w:ilvl="6">
+      <w:start w:val="1"/>
+      <w:numFmt w:val="decimal"/>
+      <w:lvlText w:val="%1.%2.%3.%4.%5.%6.%7."/>
+      <w:lvlJc w:val="left"/>
+      <w:pPr>
+        <w:ind w:left="3240" w:hanging="1080"/>
+      </w:pPr>
+    </w:lvl>
+    <w:lvl w:ilvl="7">
+      <w:start w:val="1"/>
+      <w:numFmt w:val="decimal"/>
+      <w:lvlText w:val="%1.%2.%3.%4.%5.%6.%7.%8."/>
+      <w:lvlJc w:val="left"/>
+      <w:pPr>
+        <w:ind w:left="3744" w:hanging="1224"/>
+      </w:pPr>
+    </w:lvl>
+    <w:lvl w:ilvl="8">
+      <w:start w:val="1"/>
+      <w:numFmt w:val="decimal"/>
+      <w:lvlText w:val="%1.%2.%3.%4.%5.%6.%7.%8.%9."/>
+      <w:lvlJc w:val="left"/>
+      <w:pPr>
+        <w:ind w:left="4320" w:hanging="1440"/>
+      </w:pPr>
+    </w:lvl>
+  </w:abstractNum>
+  <w:abstractNum w:abstractNumId="2" w15:restartNumberingAfterBreak="0">
+    <w:nsid w:val="043F0C02"/>
+    <w:multiLevelType w:val="multilevel"/>
+    <w:tmpl w:val="100C001F"/>
+    <w:lvl w:ilvl="0">
+      <w:start w:val="1"/>
+      <w:numFmt w:val="decimal"/>
+      <w:lvlText w:val="%1."/>
+      <w:lvlJc w:val="left"/>
+      <w:pPr>
+        <w:ind w:left="360" w:hanging="360"/>
+      </w:pPr>
+    </w:lvl>
+    <w:lvl w:ilvl="1">
+      <w:start w:val="1"/>
+      <w:numFmt w:val="decimal"/>
+      <w:lvlText w:val="%1.%2."/>
+      <w:lvlJc w:val="left"/>
+      <w:pPr>
+        <w:ind w:left="792" w:hanging="432"/>
+      </w:pPr>
+    </w:lvl>
+    <w:lvl w:ilvl="2">
+      <w:start w:val="1"/>
+      <w:numFmt w:val="decimal"/>
+      <w:lvlText w:val="%1.%2.%3."/>
+      <w:lvlJc w:val="left"/>
+      <w:pPr>
+        <w:ind w:left="1224" w:hanging="504"/>
+      </w:pPr>
+    </w:lvl>
+    <w:lvl w:ilvl="3">
+      <w:start w:val="1"/>
+      <w:numFmt w:val="decimal"/>
+      <w:lvlText w:val="%1.%2.%3.%4."/>
+      <w:lvlJc w:val="left"/>
+      <w:pPr>
+        <w:ind w:left="1728" w:hanging="648"/>
+      </w:pPr>
+    </w:lvl>
+    <w:lvl w:ilvl="4">
+      <w:start w:val="1"/>
+      <w:numFmt w:val="decimal"/>
+      <w:lvlText w:val="%1.%2.%3.%4.%5."/>
+      <w:lvlJc w:val="left"/>
+      <w:pPr>
+        <w:ind w:left="2232" w:hanging="792"/>
+      </w:pPr>
+    </w:lvl>
+    <w:lvl w:ilvl="5">
+      <w:start w:val="1"/>
+      <w:numFmt w:val="decimal"/>
+      <w:lvlText w:val="%1.%2.%3.%4.%5.%6."/>
+      <w:lvlJc w:val="left"/>
+      <w:pPr>
+        <w:ind w:left="2736" w:hanging="936"/>
+      </w:pPr>
+    </w:lvl>
+    <w:lvl w:ilvl="6">
+      <w:start w:val="1"/>
+      <w:numFmt w:val="decimal"/>
+      <w:lvlText w:val="%1.%2.%3.%4.%5.%6.%7."/>
+      <w:lvlJc w:val="left"/>
+      <w:pPr>
+        <w:ind w:left="3240" w:hanging="1080"/>
+      </w:pPr>
+    </w:lvl>
+    <w:lvl w:ilvl="7">
+      <w:start w:val="1"/>
+      <w:numFmt w:val="decimal"/>
+      <w:lvlText w:val="%1.%2.%3.%4.%5.%6.%7.%8."/>
+      <w:lvlJc w:val="left"/>
+      <w:pPr>
+        <w:ind w:left="3744" w:hanging="1224"/>
+      </w:pPr>
+    </w:lvl>
+    <w:lvl w:ilvl="8">
+      <w:start w:val="1"/>
+      <w:numFmt w:val="decimal"/>
+      <w:lvlText w:val="%1.%2.%3.%4.%5.%6.%7.%8.%9."/>
+      <w:lvlJc w:val="left"/>
+      <w:pPr>
+        <w:ind w:left="4320" w:hanging="1440"/>
+      </w:pPr>
+    </w:lvl>
+  </w:abstractNum>
+  <w:abstractNum w:abstractNumId="3" w15:restartNumberingAfterBreak="0">
     <w:nsid w:val="0A7C7405"/>
     <w:multiLevelType w:val="singleLevel"/>
     <w:tmpl w:val="92869324"/>
@@ -5538,7 +7067,7 @@
       </w:rPr>
     </w:lvl>
   </w:abstractNum>
-  <w:abstractNum w:abstractNumId="2" w15:restartNumberingAfterBreak="0">
+  <w:abstractNum w:abstractNumId="4" w15:restartNumberingAfterBreak="0">
     <w:nsid w:val="0B156879"/>
     <w:multiLevelType w:val="hybridMultilevel"/>
     <w:tmpl w:val="89921976"/>
@@ -5651,7 +7180,7 @@
       </w:rPr>
     </w:lvl>
   </w:abstractNum>
-  <w:abstractNum w:abstractNumId="3" w15:restartNumberingAfterBreak="0">
+  <w:abstractNum w:abstractNumId="5" w15:restartNumberingAfterBreak="0">
     <w:nsid w:val="142D487B"/>
     <w:multiLevelType w:val="hybridMultilevel"/>
     <w:tmpl w:val="B4A6F01A"/>
@@ -5764,7 +7293,7 @@
       </w:rPr>
     </w:lvl>
   </w:abstractNum>
-  <w:abstractNum w:abstractNumId="4" w15:restartNumberingAfterBreak="0">
+  <w:abstractNum w:abstractNumId="6" w15:restartNumberingAfterBreak="0">
     <w:nsid w:val="16794E2B"/>
     <w:multiLevelType w:val="hybridMultilevel"/>
     <w:tmpl w:val="641AD2C2"/>
@@ -5904,7 +7433,7 @@
       </w:rPr>
     </w:lvl>
   </w:abstractNum>
-  <w:abstractNum w:abstractNumId="5" w15:restartNumberingAfterBreak="0">
+  <w:abstractNum w:abstractNumId="7" w15:restartNumberingAfterBreak="0">
     <w:nsid w:val="16FA3394"/>
     <w:multiLevelType w:val="hybridMultilevel"/>
     <w:tmpl w:val="E51AB440"/>
@@ -6017,7 +7546,7 @@
       </w:rPr>
     </w:lvl>
   </w:abstractNum>
-  <w:abstractNum w:abstractNumId="6" w15:restartNumberingAfterBreak="0">
+  <w:abstractNum w:abstractNumId="8" w15:restartNumberingAfterBreak="0">
     <w:nsid w:val="1719437E"/>
     <w:multiLevelType w:val="hybridMultilevel"/>
     <w:tmpl w:val="F1C8504E"/>
@@ -6130,7 +7659,7 @@
       </w:rPr>
     </w:lvl>
   </w:abstractNum>
-  <w:abstractNum w:abstractNumId="7" w15:restartNumberingAfterBreak="0">
+  <w:abstractNum w:abstractNumId="9" w15:restartNumberingAfterBreak="0">
     <w:nsid w:val="19FF01AE"/>
     <w:multiLevelType w:val="hybridMultilevel"/>
     <w:tmpl w:val="EC6A3956"/>
@@ -6270,7 +7799,7 @@
       </w:rPr>
     </w:lvl>
   </w:abstractNum>
-  <w:abstractNum w:abstractNumId="8" w15:restartNumberingAfterBreak="0">
+  <w:abstractNum w:abstractNumId="10" w15:restartNumberingAfterBreak="0">
     <w:nsid w:val="27A404D8"/>
     <w:multiLevelType w:val="hybridMultilevel"/>
     <w:tmpl w:val="E4483B56"/>
@@ -6410,7 +7939,7 @@
       </w:rPr>
     </w:lvl>
   </w:abstractNum>
-  <w:abstractNum w:abstractNumId="9" w15:restartNumberingAfterBreak="0">
+  <w:abstractNum w:abstractNumId="11" w15:restartNumberingAfterBreak="0">
     <w:nsid w:val="29960EA8"/>
     <w:multiLevelType w:val="hybridMultilevel"/>
     <w:tmpl w:val="D8548DD4"/>
@@ -6523,7 +8052,7 @@
       </w:rPr>
     </w:lvl>
   </w:abstractNum>
-  <w:abstractNum w:abstractNumId="10" w15:restartNumberingAfterBreak="0">
+  <w:abstractNum w:abstractNumId="12" w15:restartNumberingAfterBreak="0">
     <w:nsid w:val="2E23300B"/>
     <w:multiLevelType w:val="hybridMultilevel"/>
     <w:tmpl w:val="970ADF2C"/>
@@ -6636,7 +8165,7 @@
       </w:rPr>
     </w:lvl>
   </w:abstractNum>
-  <w:abstractNum w:abstractNumId="11" w15:restartNumberingAfterBreak="0">
+  <w:abstractNum w:abstractNumId="13" w15:restartNumberingAfterBreak="0">
     <w:nsid w:val="352C2A44"/>
     <w:multiLevelType w:val="hybridMultilevel"/>
     <w:tmpl w:val="4F56EF2A"/>
@@ -6749,7 +8278,7 @@
       </w:rPr>
     </w:lvl>
   </w:abstractNum>
-  <w:abstractNum w:abstractNumId="12" w15:restartNumberingAfterBreak="0">
+  <w:abstractNum w:abstractNumId="14" w15:restartNumberingAfterBreak="0">
     <w:nsid w:val="408C02FF"/>
     <w:multiLevelType w:val="hybridMultilevel"/>
     <w:tmpl w:val="1C925AC4"/>
@@ -6886,7 +8415,7 @@
       </w:rPr>
     </w:lvl>
   </w:abstractNum>
-  <w:abstractNum w:abstractNumId="13" w15:restartNumberingAfterBreak="0">
+  <w:abstractNum w:abstractNumId="15" w15:restartNumberingAfterBreak="0">
     <w:nsid w:val="42F31DAB"/>
     <w:multiLevelType w:val="hybridMultilevel"/>
     <w:tmpl w:val="A46C5D1C"/>
@@ -7026,7 +8555,7 @@
       </w:rPr>
     </w:lvl>
   </w:abstractNum>
-  <w:abstractNum w:abstractNumId="14" w15:restartNumberingAfterBreak="0">
+  <w:abstractNum w:abstractNumId="16" w15:restartNumberingAfterBreak="0">
     <w:nsid w:val="45EB0AAE"/>
     <w:multiLevelType w:val="multilevel"/>
     <w:tmpl w:val="3E0A631E"/>
@@ -7139,7 +8668,7 @@
       </w:pPr>
     </w:lvl>
   </w:abstractNum>
-  <w:abstractNum w:abstractNumId="15" w15:restartNumberingAfterBreak="0">
+  <w:abstractNum w:abstractNumId="17" w15:restartNumberingAfterBreak="0">
     <w:nsid w:val="4FF51F81"/>
     <w:multiLevelType w:val="hybridMultilevel"/>
     <w:tmpl w:val="B4BACFDE"/>
@@ -7252,7 +8781,7 @@
       </w:rPr>
     </w:lvl>
   </w:abstractNum>
-  <w:abstractNum w:abstractNumId="16" w15:restartNumberingAfterBreak="0">
+  <w:abstractNum w:abstractNumId="18" w15:restartNumberingAfterBreak="0">
     <w:nsid w:val="5082572C"/>
     <w:multiLevelType w:val="hybridMultilevel"/>
     <w:tmpl w:val="ED4ACFA4"/>
@@ -7392,7 +8921,7 @@
       </w:rPr>
     </w:lvl>
   </w:abstractNum>
-  <w:abstractNum w:abstractNumId="17" w15:restartNumberingAfterBreak="0">
+  <w:abstractNum w:abstractNumId="19" w15:restartNumberingAfterBreak="0">
     <w:nsid w:val="52B247CA"/>
     <w:multiLevelType w:val="hybridMultilevel"/>
     <w:tmpl w:val="B7D4D45A"/>
@@ -7532,7 +9061,7 @@
       </w:rPr>
     </w:lvl>
   </w:abstractNum>
-  <w:abstractNum w:abstractNumId="18" w15:restartNumberingAfterBreak="0">
+  <w:abstractNum w:abstractNumId="20" w15:restartNumberingAfterBreak="0">
     <w:nsid w:val="56A255C1"/>
     <w:multiLevelType w:val="hybridMultilevel"/>
     <w:tmpl w:val="338CCFB2"/>
@@ -7645,7 +9174,7 @@
       </w:rPr>
     </w:lvl>
   </w:abstractNum>
-  <w:abstractNum w:abstractNumId="19" w15:restartNumberingAfterBreak="0">
+  <w:abstractNum w:abstractNumId="21" w15:restartNumberingAfterBreak="0">
     <w:nsid w:val="594C1361"/>
     <w:multiLevelType w:val="hybridMultilevel"/>
     <w:tmpl w:val="5C243628"/>
@@ -7785,7 +9314,7 @@
       </w:rPr>
     </w:lvl>
   </w:abstractNum>
-  <w:abstractNum w:abstractNumId="20" w15:restartNumberingAfterBreak="0">
+  <w:abstractNum w:abstractNumId="22" w15:restartNumberingAfterBreak="0">
     <w:nsid w:val="5B0F0972"/>
     <w:multiLevelType w:val="hybridMultilevel"/>
     <w:tmpl w:val="39D06EC6"/>
@@ -7898,7 +9427,93 @@
       </w:rPr>
     </w:lvl>
   </w:abstractNum>
-  <w:abstractNum w:abstractNumId="21" w15:restartNumberingAfterBreak="0">
+  <w:abstractNum w:abstractNumId="23" w15:restartNumberingAfterBreak="0">
+    <w:nsid w:val="5CAD16F6"/>
+    <w:multiLevelType w:val="multilevel"/>
+    <w:tmpl w:val="100C001F"/>
+    <w:lvl w:ilvl="0">
+      <w:start w:val="1"/>
+      <w:numFmt w:val="decimal"/>
+      <w:lvlText w:val="%1."/>
+      <w:lvlJc w:val="left"/>
+      <w:pPr>
+        <w:ind w:left="360" w:hanging="360"/>
+      </w:pPr>
+    </w:lvl>
+    <w:lvl w:ilvl="1">
+      <w:start w:val="1"/>
+      <w:numFmt w:val="decimal"/>
+      <w:lvlText w:val="%1.%2."/>
+      <w:lvlJc w:val="left"/>
+      <w:pPr>
+        <w:ind w:left="792" w:hanging="432"/>
+      </w:pPr>
+    </w:lvl>
+    <w:lvl w:ilvl="2">
+      <w:start w:val="1"/>
+      <w:numFmt w:val="decimal"/>
+      <w:lvlText w:val="%1.%2.%3."/>
+      <w:lvlJc w:val="left"/>
+      <w:pPr>
+        <w:ind w:left="1224" w:hanging="504"/>
+      </w:pPr>
+    </w:lvl>
+    <w:lvl w:ilvl="3">
+      <w:start w:val="1"/>
+      <w:numFmt w:val="decimal"/>
+      <w:lvlText w:val="%1.%2.%3.%4."/>
+      <w:lvlJc w:val="left"/>
+      <w:pPr>
+        <w:ind w:left="1728" w:hanging="648"/>
+      </w:pPr>
+    </w:lvl>
+    <w:lvl w:ilvl="4">
+      <w:start w:val="1"/>
+      <w:numFmt w:val="decimal"/>
+      <w:lvlText w:val="%1.%2.%3.%4.%5."/>
+      <w:lvlJc w:val="left"/>
+      <w:pPr>
+        <w:ind w:left="2232" w:hanging="792"/>
+      </w:pPr>
+    </w:lvl>
+    <w:lvl w:ilvl="5">
+      <w:start w:val="1"/>
+      <w:numFmt w:val="decimal"/>
+      <w:lvlText w:val="%1.%2.%3.%4.%5.%6."/>
+      <w:lvlJc w:val="left"/>
+      <w:pPr>
+        <w:ind w:left="2736" w:hanging="936"/>
+      </w:pPr>
+    </w:lvl>
+    <w:lvl w:ilvl="6">
+      <w:start w:val="1"/>
+      <w:numFmt w:val="decimal"/>
+      <w:lvlText w:val="%1.%2.%3.%4.%5.%6.%7."/>
+      <w:lvlJc w:val="left"/>
+      <w:pPr>
+        <w:ind w:left="3240" w:hanging="1080"/>
+      </w:pPr>
+    </w:lvl>
+    <w:lvl w:ilvl="7">
+      <w:start w:val="1"/>
+      <w:numFmt w:val="decimal"/>
+      <w:lvlText w:val="%1.%2.%3.%4.%5.%6.%7.%8."/>
+      <w:lvlJc w:val="left"/>
+      <w:pPr>
+        <w:ind w:left="3744" w:hanging="1224"/>
+      </w:pPr>
+    </w:lvl>
+    <w:lvl w:ilvl="8">
+      <w:start w:val="1"/>
+      <w:numFmt w:val="decimal"/>
+      <w:lvlText w:val="%1.%2.%3.%4.%5.%6.%7.%8.%9."/>
+      <w:lvlJc w:val="left"/>
+      <w:pPr>
+        <w:ind w:left="4320" w:hanging="1440"/>
+      </w:pPr>
+    </w:lvl>
+  </w:abstractNum>
+  <w:abstractNum w:abstractNumId="24" w15:restartNumberingAfterBreak="0">
     <w:nsid w:val="5E4B2431"/>
     <w:multiLevelType w:val="hybridMultilevel"/>
     <w:tmpl w:val="4550A29E"/>
@@ -8011,7 +9626,7 @@
       </w:rPr>
     </w:lvl>
   </w:abstractNum>
-  <w:abstractNum w:abstractNumId="22" w15:restartNumberingAfterBreak="0">
+  <w:abstractNum w:abstractNumId="25" w15:restartNumberingAfterBreak="0">
     <w:nsid w:val="71E06583"/>
     <w:multiLevelType w:val="hybridMultilevel"/>
     <w:tmpl w:val="26C81FCE"/>
@@ -8151,7 +9766,7 @@
       </w:rPr>
     </w:lvl>
   </w:abstractNum>
-  <w:abstractNum w:abstractNumId="23" w15:restartNumberingAfterBreak="0">
+  <w:abstractNum w:abstractNumId="26" w15:restartNumberingAfterBreak="0">
     <w:nsid w:val="75A3529B"/>
     <w:multiLevelType w:val="hybridMultilevel"/>
     <w:tmpl w:val="819EEA64"/>
@@ -8291,7 +9906,7 @@
       </w:rPr>
     </w:lvl>
   </w:abstractNum>
-  <w:abstractNum w:abstractNumId="24" w15:restartNumberingAfterBreak="0">
+  <w:abstractNum w:abstractNumId="27" w15:restartNumberingAfterBreak="0">
     <w:nsid w:val="797979A0"/>
     <w:multiLevelType w:val="hybridMultilevel"/>
     <w:tmpl w:val="7E40D33A"/>
@@ -8404,7 +10019,7 @@
       </w:rPr>
     </w:lvl>
   </w:abstractNum>
-  <w:abstractNum w:abstractNumId="25" w15:restartNumberingAfterBreak="0">
+  <w:abstractNum w:abstractNumId="28" w15:restartNumberingAfterBreak="0">
     <w:nsid w:val="7B193736"/>
     <w:multiLevelType w:val="multilevel"/>
     <w:tmpl w:val="3E0A631E"/>
@@ -8525,7 +10140,7 @@
       </w:pPr>
     </w:lvl>
   </w:abstractNum>
-  <w:abstractNum w:abstractNumId="26" w15:restartNumberingAfterBreak="0">
+  <w:abstractNum w:abstractNumId="29" w15:restartNumberingAfterBreak="0">
     <w:nsid w:val="7D032E42"/>
     <w:multiLevelType w:val="hybridMultilevel"/>
     <w:tmpl w:val="901CE568"/>
@@ -8638,7 +10253,7 @@
       </w:rPr>
     </w:lvl>
   </w:abstractNum>
-  <w:abstractNum w:abstractNumId="27" w15:restartNumberingAfterBreak="0">
+  <w:abstractNum w:abstractNumId="30" w15:restartNumberingAfterBreak="0">
     <w:nsid w:val="7DD245F2"/>
     <w:multiLevelType w:val="hybridMultilevel"/>
     <w:tmpl w:val="3100450C"/>
@@ -8778,7 +10393,7 @@
       </w:rPr>
     </w:lvl>
   </w:abstractNum>
-  <w:abstractNum w:abstractNumId="28" w15:restartNumberingAfterBreak="0">
+  <w:abstractNum w:abstractNumId="31" w15:restartNumberingAfterBreak="0">
     <w:nsid w:val="7DDE7E2F"/>
     <w:multiLevelType w:val="hybridMultilevel"/>
     <w:tmpl w:val="47B69FA2"/>
@@ -8892,91 +10507,100 @@
     </w:lvl>
   </w:abstractNum>
   <w:num w:numId="1">
-    <w:abstractNumId w:val="25"/>
+    <w:abstractNumId w:val="28"/>
   </w:num>
   <w:num w:numId="2">
-    <w:abstractNumId w:val="1"/>
+    <w:abstractNumId w:val="3"/>
   </w:num>
   <w:num w:numId="3">
-    <w:abstractNumId w:val="7"/>
+    <w:abstractNumId w:val="9"/>
   </w:num>
   <w:num w:numId="4">
-    <w:abstractNumId w:val="23"/>
+    <w:abstractNumId w:val="26"/>
   </w:num>
   <w:num w:numId="5">
-    <w:abstractNumId w:val="17"/>
+    <w:abstractNumId w:val="19"/>
   </w:num>
   <w:num w:numId="6">
-    <w:abstractNumId w:val="8"/>
+    <w:abstractNumId w:val="10"/>
   </w:num>
   <w:num w:numId="7">
-    <w:abstractNumId w:val="19"/>
+    <w:abstractNumId w:val="21"/>
   </w:num>
   <w:num w:numId="8">
-    <w:abstractNumId w:val="27"/>
+    <w:abstractNumId w:val="30"/>
   </w:num>
   <w:num w:numId="9">
-    <w:abstractNumId w:val="4"/>
+    <w:abstractNumId w:val="6"/>
   </w:num>
   <w:num w:numId="10">
-    <w:abstractNumId w:val="12"/>
+    <w:abstractNumId w:val="14"/>
   </w:num>
   <w:num w:numId="11">
-    <w:abstractNumId w:val="16"/>
+    <w:abstractNumId w:val="18"/>
   </w:num>
   <w:num w:numId="12">
-    <w:abstractNumId w:val="13"/>
+    <w:abstractNumId w:val="15"/>
   </w:num>
   <w:num w:numId="13">
-    <w:abstractNumId w:val="22"/>
+    <w:abstractNumId w:val="25"/>
   </w:num>
   <w:num w:numId="14">
     <w:abstractNumId w:val="0"/>
   </w:num>
   <w:num w:numId="15">
-    <w:abstractNumId w:val="2"/>
+    <w:abstractNumId w:val="4"/>
   </w:num>
   <w:num w:numId="16">
+    <w:abstractNumId w:val="13"/>
+  </w:num>
+  <w:num w:numId="17">
+    <w:abstractNumId w:val="7"/>
+  </w:num>
+  <w:num w:numId="18">
+    <w:abstractNumId w:val="29"/>
+  </w:num>
+  <w:num w:numId="19">
+    <w:abstractNumId w:val="24"/>
+  </w:num>
+  <w:num w:numId="20">
+    <w:abstractNumId w:val="31"/>
+  </w:num>
+  <w:num w:numId="21">
+    <w:abstractNumId w:val="20"/>
+  </w:num>
+  <w:num w:numId="22">
+    <w:abstractNumId w:val="27"/>
+  </w:num>
+  <w:num w:numId="23">
+    <w:abstractNumId w:val="12"/>
+  </w:num>
+  <w:num w:numId="24">
+    <w:abstractNumId w:val="17"/>
+  </w:num>
+  <w:num w:numId="25">
+    <w:abstractNumId w:val="5"/>
+  </w:num>
+  <w:num w:numId="26">
+    <w:abstractNumId w:val="16"/>
+  </w:num>
+  <w:num w:numId="27">
     <w:abstractNumId w:val="11"/>
   </w:num>
-  <w:num w:numId="17">
-    <w:abstractNumId w:val="5"/>
-  </w:num>
-  <w:num w:numId="18">
-    <w:abstractNumId w:val="26"/>
-  </w:num>
-  <w:num w:numId="19">
-    <w:abstractNumId w:val="21"/>
-  </w:num>
-  <w:num w:numId="20">
-    <w:abstractNumId w:val="28"/>
-  </w:num>
-  <w:num w:numId="21">
-    <w:abstractNumId w:val="18"/>
-  </w:num>
-  <w:num w:numId="22">
-    <w:abstractNumId w:val="24"/>
-  </w:num>
-  <w:num w:numId="23">
-    <w:abstractNumId w:val="10"/>
-  </w:num>
-  <w:num w:numId="24">
-    <w:abstractNumId w:val="15"/>
-  </w:num>
-  <w:num w:numId="25">
-    <w:abstractNumId w:val="3"/>
-  </w:num>
-  <w:num w:numId="26">
-    <w:abstractNumId w:val="14"/>
-  </w:num>
-  <w:num w:numId="27">
-    <w:abstractNumId w:val="9"/>
-  </w:num>
   <w:num w:numId="28">
-    <w:abstractNumId w:val="20"/>
+    <w:abstractNumId w:val="22"/>
   </w:num>
   <w:num w:numId="29">
-    <w:abstractNumId w:val="6"/>
+    <w:abstractNumId w:val="8"/>
+  </w:num>
+  <w:num w:numId="30">
+    <w:abstractNumId w:val="23"/>
+  </w:num>
+  <w:num w:numId="31">
+    <w:abstractNumId w:val="1"/>
+  </w:num>
+  <w:num w:numId="32">
+    <w:abstractNumId w:val="2"/>
   </w:num>
   <w:numIdMacAtCleanup w:val="13"/>
 </w:numbering>
@@ -9798,6 +11422,112 @@
       <w:szCs w:val="14"/>
     </w:rPr>
   </w:style>
+  <w:style w:type="table" w:styleId="TableauGrille4-Accentuation1">
+    <w:name w:val="Grid Table 4 Accent 1"/>
+    <w:basedOn w:val="TableauNormal"/>
+    <w:uiPriority w:val="49"/>
+    <w:rsid w:val="00DF09FA"/>
+    <w:rPr>
+      <w:rFonts w:asciiTheme="minorHAnsi" w:eastAsiaTheme="minorHAnsi" w:hAnsiTheme="minorHAnsi" w:cstheme="minorBidi"/>
+      <w:sz w:val="22"/>
+      <w:szCs w:val="22"/>
+      <w:lang w:val="fr-CH" w:eastAsia="en-US"/>
+    </w:rPr>
+    <w:tblPr>
+      <w:tblStyleRowBandSize w:val="1"/>
+      <w:tblStyleColBandSize w:val="1"/>
+      <w:tblBorders>
+        <w:top w:val="single" w:sz="4" w:space="0" w:color="8EAADB" w:themeColor="accent1" w:themeTint="99"/>
+        <w:left w:val="single" w:sz="4" w:space="0" w:color="8EAADB" w:themeColor="accent1" w:themeTint="99"/>
+        <w:bottom w:val="single" w:sz="4" w:space="0" w:color="8EAADB" w:themeColor="accent1" w:themeTint="99"/>
+        <w:right w:val="single" w:sz="4" w:space="0" w:color="8EAADB" w:themeColor="accent1" w:themeTint="99"/>
+        <w:insideH w:val="single" w:sz="4" w:space="0" w:color="8EAADB" w:themeColor="accent1" w:themeTint="99"/>
+        <w:insideV w:val="single" w:sz="4" w:space="0" w:color="8EAADB" w:themeColor="accent1" w:themeTint="99"/>
+      </w:tblBorders>
+    </w:tblPr>
+    <w:tblStylePr w:type="firstRow">
+      <w:rPr>
+        <w:b/>
+        <w:bCs/>
+        <w:color w:val="FFFFFF" w:themeColor="background1"/>
+      </w:rPr>
+      <w:tblPr/>
+      <w:tcPr>
+        <w:tcBorders>
+          <w:top w:val="single" w:sz="4" w:space="0" w:color="4472C4" w:themeColor="accent1"/>
+          <w:left w:val="single" w:sz="4" w:space="0" w:color="4472C4" w:themeColor="accent1"/>
+          <w:bottom w:val="single" w:sz="4" w:space="0" w:color="4472C4" w:themeColor="accent1"/>
+          <w:right w:val="single" w:sz="4" w:space="0" w:color="4472C4" w:themeColor="accent1"/>
+          <w:insideH w:val="nil"/>
+          <w:insideV w:val="nil"/>
+        </w:tcBorders>
+        <w:shd w:val="clear" w:color="auto" w:fill="4472C4" w:themeFill="accent1"/>
+      </w:tcPr>
+    </w:tblStylePr>
+    <w:tblStylePr w:type="lastRow">
+      <w:rPr>
+        <w:b/>
+        <w:bCs/>
+      </w:rPr>
+      <w:tblPr/>
+      <w:tcPr>
+        <w:tcBorders>
+          <w:top w:val="double" w:sz="4" w:space="0" w:color="4472C4" w:themeColor="accent1"/>
+        </w:tcBorders>
+      </w:tcPr>
+    </w:tblStylePr>
+    <w:tblStylePr w:type="firstCol">
+      <w:rPr>
+        <w:b/>
+        <w:bCs/>
+      </w:rPr>
+    </w:tblStylePr>
+    <w:tblStylePr w:type="lastCol">
+      <w:rPr>
+        <w:b/>
+        <w:bCs/>
+      </w:rPr>
+    </w:tblStylePr>
+    <w:tblStylePr w:type="band1Vert">
+      <w:tblPr/>
+      <w:tcPr>
+        <w:shd w:val="clear" w:color="auto" w:fill="D9E2F3" w:themeFill="accent1" w:themeFillTint="33"/>
+      </w:tcPr>
+    </w:tblStylePr>
+    <w:tblStylePr w:type="band1Horz">
+      <w:tblPr/>
+      <w:tcPr>
+        <w:shd w:val="clear" w:color="auto" w:fill="D9E2F3" w:themeFill="accent1" w:themeFillTint="33"/>
+      </w:tcPr>
+    </w:tblStylePr>
+  </w:style>
+  <w:style w:type="paragraph" w:styleId="En-ttedetabledesmatires">
+    <w:name w:val="TOC Heading"/>
+    <w:basedOn w:val="Titre1"/>
+    <w:next w:val="Normal"/>
+    <w:uiPriority w:val="39"/>
+    <w:unhideWhenUsed/>
+    <w:qFormat/>
+    <w:rsid w:val="00A169FD"/>
+    <w:pPr>
+      <w:keepLines/>
+      <w:numPr>
+        <w:numId w:val="0"/>
+      </w:numPr>
+      <w:spacing w:after="0" w:line="259" w:lineRule="auto"/>
+      <w:outlineLvl w:val="9"/>
+    </w:pPr>
+    <w:rPr>
+      <w:rFonts w:asciiTheme="majorHAnsi" w:eastAsiaTheme="majorEastAsia" w:hAnsiTheme="majorHAnsi" w:cstheme="majorBidi"/>
+      <w:b w:val="0"/>
+      <w:color w:val="2F5496" w:themeColor="accent1" w:themeShade="BF"/>
+      <w:kern w:val="0"/>
+      <w:sz w:val="32"/>
+      <w:szCs w:val="32"/>
+      <w:u w:val="none"/>
+      <w:lang w:val="fr-CH" w:eastAsia="fr-CH"/>
+    </w:rPr>
+  </w:style>
 </w:styles>
 </file>
 
@@ -10060,4 +11790,16 @@
     </a:ext>
   </a:extLst>
 </a:theme>
+</file>
+
+<file path=customXml/item1.xml><?xml version="1.0" encoding="utf-8"?>
+<b:Sources xmlns:b="http://schemas.openxmlformats.org/officeDocument/2006/bibliography" xmlns="http://schemas.openxmlformats.org/officeDocument/2006/bibliography" SelectedStyle="\APASixthEditionOfficeOnline.xsl" StyleName="APA" Version="6"/>
+</file>
+
+<file path=customXml/itemProps1.xml><?xml version="1.0" encoding="utf-8"?>
+<ds:datastoreItem xmlns:ds="http://schemas.openxmlformats.org/officeDocument/2006/customXml" ds:itemID="{3E91502C-889D-4574-858A-4DC3E74C1D99}">
+  <ds:schemaRefs>
+    <ds:schemaRef ds:uri="http://schemas.openxmlformats.org/officeDocument/2006/bibliography"/>
+  </ds:schemaRefs>
+</ds:datastoreItem>
 </file>
</xml_diff>